<commit_message>
Removed braggin on softmax
</commit_message>
<xml_diff>
--- a/Project/NeuralNetworkMMB.docx
+++ b/Project/NeuralNetworkMMB.docx
@@ -13,13 +13,7 @@
         <w:rPr>
           <w:lang w:val="en-US"/>
         </w:rPr>
-        <w:t>Creating a neural net</w:t>
-      </w:r>
-      <w:r>
-        <w:rPr>
-          <w:lang w:val="en-US"/>
-        </w:rPr>
-        <w:t>work</w:t>
+        <w:t>Creating a neural network</w:t>
       </w:r>
     </w:p>
     <w:p>
@@ -196,19 +190,7 @@
         <w:rPr>
           <w:lang w:val="en-US"/>
         </w:rPr>
-        <w:t>To lower the amount of weights in the network some prepossessing of the image data is used. Here a Harris Corner detector</w:t>
-      </w:r>
-      <w:r>
-        <w:rPr>
-          <w:lang w:val="en-US"/>
-        </w:rPr>
-        <w:t xml:space="preserve">{ref to Harris corner detector} </w:t>
-      </w:r>
-      <w:r>
-        <w:rPr>
-          <w:lang w:val="en-US"/>
-        </w:rPr>
-        <w:t>is used to augment the input images. The input size of the model is still 28X28 but a hidden layer with 28 neurons is used giving the model a smaller number of weights. The network can be seen in figure \ref{</w:t>
+        <w:t>To lower the amount of weights in the network some prepossessing of the image data is used. Here a Harris Corner detector{ref to Harris corner detector} is used to augment the input images. The input size of the model is still 28X28 but a hidden layer with 28 neurons is used giving the model a smaller number of weights. The network can be seen in figure \ref{</w:t>
       </w:r>
       <w:proofErr w:type="spellStart"/>
       <w:r>
@@ -229,13 +211,7 @@
           <w:lang w:val="en-US"/>
         </w:rPr>
         <w:lastRenderedPageBreak/>
-        <w:t>uses 27832 weights while having a precision of 89.3%.</w:t>
-      </w:r>
-      <w:r>
-        <w:rPr>
-          <w:lang w:val="en-US"/>
-        </w:rPr>
-        <w:t xml:space="preserve"> But this network also uses some processing time on detection corners in the picture. A more optimized method of only giving the network a </w:t>
+        <w:t xml:space="preserve">uses 27832 weights while having a precision of 89.3%. But this network also uses some processing time on detection corners in the picture. A more optimized method of only giving the network a </w:t>
       </w:r>
       <w:r>
         <w:rPr>
@@ -362,19 +338,7 @@
         <w:rPr>
           <w:lang w:val="en-US"/>
         </w:rPr>
-        <w:t xml:space="preserve">in figure {REF}. This model only have </w:t>
-      </w:r>
-      <w:r>
-        <w:rPr>
-          <w:lang w:val="en-US"/>
-        </w:rPr>
-        <w:t>4732</w:t>
-      </w:r>
-      <w:r>
-        <w:rPr>
-          <w:lang w:val="en-US"/>
-        </w:rPr>
-        <w:t xml:space="preserve"> weights in total meaning that it can run on very small embedded platforms.</w:t>
+        <w:t>in figure {REF}. This model only have 4732 weights in total meaning that it can run on very small embedded platforms.</w:t>
       </w:r>
     </w:p>
     <w:p>
@@ -728,6 +692,9 @@
             <m:t>(0,x)</m:t>
           </m:r>
           <m:r>
+            <m:rPr>
+              <m:sty m:val="p"/>
+            </m:rPr>
             <w:rPr>
               <w:rFonts w:eastAsiaTheme="minorEastAsia"/>
               <w:lang w:val="en-US"/>
@@ -2021,16 +1988,16 @@
                 <w:color w:val="000000"/>
                 <w:sz w:val="19"/>
                 <w:szCs w:val="19"/>
-                <w:lang w:val="en-US"/>
-              </w:rPr>
-            </w:pPr>
-            <w:r>
-              <w:rPr>
-                <w:rFonts w:ascii="Consolas" w:hAnsi="Consolas" w:cs="Consolas"/>
-                <w:color w:val="000000"/>
-                <w:sz w:val="19"/>
-                <w:szCs w:val="19"/>
-                <w:lang w:val="en-US"/>
+                <w:lang w:val="da-DK"/>
+              </w:rPr>
+            </w:pPr>
+            <w:r>
+              <w:rPr>
+                <w:rFonts w:ascii="Consolas" w:hAnsi="Consolas" w:cs="Consolas"/>
+                <w:color w:val="000000"/>
+                <w:sz w:val="19"/>
+                <w:szCs w:val="19"/>
+                <w:lang w:val="da-DK"/>
               </w:rPr>
               <w:t>{</w:t>
             </w:r>
@@ -2045,38 +2012,40 @@
                 <w:color w:val="000000"/>
                 <w:sz w:val="19"/>
                 <w:szCs w:val="19"/>
-                <w:lang w:val="en-US"/>
-              </w:rPr>
-            </w:pPr>
-            <w:r>
-              <w:rPr>
-                <w:rFonts w:ascii="Consolas" w:hAnsi="Consolas" w:cs="Consolas"/>
-                <w:color w:val="000000"/>
-                <w:sz w:val="19"/>
-                <w:szCs w:val="19"/>
-                <w:lang w:val="en-US"/>
+                <w:lang w:val="da-DK"/>
+              </w:rPr>
+            </w:pPr>
+            <w:r>
+              <w:rPr>
+                <w:rFonts w:ascii="Consolas" w:hAnsi="Consolas" w:cs="Consolas"/>
+                <w:color w:val="000000"/>
+                <w:sz w:val="19"/>
+                <w:szCs w:val="19"/>
+                <w:lang w:val="da-DK"/>
               </w:rPr>
               <w:tab/>
             </w:r>
+            <w:proofErr w:type="spellStart"/>
             <w:r>
               <w:rPr>
                 <w:rFonts w:ascii="Consolas" w:hAnsi="Consolas" w:cs="Consolas"/>
                 <w:color w:val="0000FF"/>
                 <w:sz w:val="19"/>
                 <w:szCs w:val="19"/>
-                <w:lang w:val="en-US"/>
+                <w:lang w:val="da-DK"/>
               </w:rPr>
               <w:t>int</w:t>
             </w:r>
-            <w:r>
-              <w:rPr>
-                <w:rFonts w:ascii="Consolas" w:hAnsi="Consolas" w:cs="Consolas"/>
-                <w:color w:val="000000"/>
-                <w:sz w:val="19"/>
-                <w:szCs w:val="19"/>
-                <w:lang w:val="en-US"/>
-              </w:rPr>
-              <w:t xml:space="preserve"> </w:t>
+            <w:proofErr w:type="spellEnd"/>
+            <w:r>
+              <w:rPr>
+                <w:rFonts w:ascii="Consolas" w:hAnsi="Consolas" w:cs="Consolas"/>
+                <w:color w:val="000000"/>
+                <w:sz w:val="19"/>
+                <w:szCs w:val="19"/>
+                <w:lang w:val="da-DK"/>
+              </w:rPr>
+              <w:t xml:space="preserve"> i, </w:t>
             </w:r>
             <w:proofErr w:type="spellStart"/>
             <w:r>
@@ -2085,9 +2054,9 @@
                 <w:color w:val="000000"/>
                 <w:sz w:val="19"/>
                 <w:szCs w:val="19"/>
-                <w:lang w:val="en-US"/>
-              </w:rPr>
-              <w:t>i</w:t>
+                <w:lang w:val="da-DK"/>
+              </w:rPr>
+              <w:t>result</w:t>
             </w:r>
             <w:proofErr w:type="spellEnd"/>
             <w:r>
@@ -2096,45 +2065,45 @@
                 <w:color w:val="000000"/>
                 <w:sz w:val="19"/>
                 <w:szCs w:val="19"/>
-                <w:lang w:val="en-US"/>
-              </w:rPr>
-              <w:t>, result = 0;</w:t>
-            </w:r>
-          </w:p>
-          <w:p>
-            <w:pPr>
-              <w:autoSpaceDE w:val="0"/>
-              <w:autoSpaceDN w:val="0"/>
-              <w:adjustRightInd w:val="0"/>
-              <w:rPr>
-                <w:rFonts w:ascii="Consolas" w:hAnsi="Consolas" w:cs="Consolas"/>
-                <w:color w:val="000000"/>
-                <w:sz w:val="19"/>
-                <w:szCs w:val="19"/>
-                <w:lang w:val="en-US"/>
-              </w:rPr>
-            </w:pPr>
-          </w:p>
-          <w:p>
-            <w:pPr>
-              <w:autoSpaceDE w:val="0"/>
-              <w:autoSpaceDN w:val="0"/>
-              <w:adjustRightInd w:val="0"/>
-              <w:rPr>
-                <w:rFonts w:ascii="Consolas" w:hAnsi="Consolas" w:cs="Consolas"/>
-                <w:color w:val="000000"/>
-                <w:sz w:val="19"/>
-                <w:szCs w:val="19"/>
-                <w:lang w:val="en-US"/>
-              </w:rPr>
-            </w:pPr>
-            <w:r>
-              <w:rPr>
-                <w:rFonts w:ascii="Consolas" w:hAnsi="Consolas" w:cs="Consolas"/>
-                <w:color w:val="000000"/>
-                <w:sz w:val="19"/>
-                <w:szCs w:val="19"/>
-                <w:lang w:val="en-US"/>
+                <w:lang w:val="da-DK"/>
+              </w:rPr>
+              <w:t xml:space="preserve"> = 0;</w:t>
+            </w:r>
+          </w:p>
+          <w:p>
+            <w:pPr>
+              <w:autoSpaceDE w:val="0"/>
+              <w:autoSpaceDN w:val="0"/>
+              <w:adjustRightInd w:val="0"/>
+              <w:rPr>
+                <w:rFonts w:ascii="Consolas" w:hAnsi="Consolas" w:cs="Consolas"/>
+                <w:color w:val="000000"/>
+                <w:sz w:val="19"/>
+                <w:szCs w:val="19"/>
+                <w:lang w:val="da-DK"/>
+              </w:rPr>
+            </w:pPr>
+          </w:p>
+          <w:p>
+            <w:pPr>
+              <w:autoSpaceDE w:val="0"/>
+              <w:autoSpaceDN w:val="0"/>
+              <w:adjustRightInd w:val="0"/>
+              <w:rPr>
+                <w:rFonts w:ascii="Consolas" w:hAnsi="Consolas" w:cs="Consolas"/>
+                <w:color w:val="000000"/>
+                <w:sz w:val="19"/>
+                <w:szCs w:val="19"/>
+                <w:lang w:val="da-DK"/>
+              </w:rPr>
+            </w:pPr>
+            <w:r>
+              <w:rPr>
+                <w:rFonts w:ascii="Consolas" w:hAnsi="Consolas" w:cs="Consolas"/>
+                <w:color w:val="000000"/>
+                <w:sz w:val="19"/>
+                <w:szCs w:val="19"/>
+                <w:lang w:val="da-DK"/>
               </w:rPr>
               <w:tab/>
             </w:r>
@@ -2144,7 +2113,7 @@
                 <w:color w:val="0000FF"/>
                 <w:sz w:val="19"/>
                 <w:szCs w:val="19"/>
-                <w:lang w:val="en-US"/>
+                <w:lang w:val="da-DK"/>
               </w:rPr>
               <w:t>for</w:t>
             </w:r>
@@ -2154,20 +2123,20 @@
                 <w:color w:val="000000"/>
                 <w:sz w:val="19"/>
                 <w:szCs w:val="19"/>
-                <w:lang w:val="en-US"/>
-              </w:rPr>
-              <w:t xml:space="preserve"> (</w:t>
+                <w:lang w:val="da-DK"/>
+              </w:rPr>
+              <w:t xml:space="preserve"> (i = 0; i &lt; </w:t>
             </w:r>
             <w:proofErr w:type="spellStart"/>
             <w:r>
               <w:rPr>
                 <w:rFonts w:ascii="Consolas" w:hAnsi="Consolas" w:cs="Consolas"/>
-                <w:color w:val="000000"/>
-                <w:sz w:val="19"/>
-                <w:szCs w:val="19"/>
-                <w:lang w:val="en-US"/>
-              </w:rPr>
-              <w:t>i</w:t>
+                <w:color w:val="808080"/>
+                <w:sz w:val="19"/>
+                <w:szCs w:val="19"/>
+                <w:lang w:val="da-DK"/>
+              </w:rPr>
+              <w:t>size</w:t>
             </w:r>
             <w:proofErr w:type="spellEnd"/>
             <w:r>
@@ -2176,97 +2145,42 @@
                 <w:color w:val="000000"/>
                 <w:sz w:val="19"/>
                 <w:szCs w:val="19"/>
-                <w:lang w:val="en-US"/>
-              </w:rPr>
-              <w:t xml:space="preserve"> = 0; </w:t>
-            </w:r>
-            <w:proofErr w:type="spellStart"/>
-            <w:r>
-              <w:rPr>
-                <w:rFonts w:ascii="Consolas" w:hAnsi="Consolas" w:cs="Consolas"/>
-                <w:color w:val="000000"/>
-                <w:sz w:val="19"/>
-                <w:szCs w:val="19"/>
-                <w:lang w:val="en-US"/>
-              </w:rPr>
-              <w:t>i</w:t>
-            </w:r>
-            <w:proofErr w:type="spellEnd"/>
-            <w:r>
-              <w:rPr>
-                <w:rFonts w:ascii="Consolas" w:hAnsi="Consolas" w:cs="Consolas"/>
-                <w:color w:val="000000"/>
-                <w:sz w:val="19"/>
-                <w:szCs w:val="19"/>
-                <w:lang w:val="en-US"/>
-              </w:rPr>
-              <w:t xml:space="preserve"> &lt; </w:t>
-            </w:r>
-            <w:r>
-              <w:rPr>
-                <w:rFonts w:ascii="Consolas" w:hAnsi="Consolas" w:cs="Consolas"/>
-                <w:color w:val="808080"/>
-                <w:sz w:val="19"/>
-                <w:szCs w:val="19"/>
-                <w:lang w:val="en-US"/>
-              </w:rPr>
-              <w:t>size</w:t>
-            </w:r>
-            <w:r>
-              <w:rPr>
-                <w:rFonts w:ascii="Consolas" w:hAnsi="Consolas" w:cs="Consolas"/>
-                <w:color w:val="000000"/>
-                <w:sz w:val="19"/>
-                <w:szCs w:val="19"/>
-                <w:lang w:val="en-US"/>
-              </w:rPr>
-              <w:t xml:space="preserve">; </w:t>
-            </w:r>
-            <w:proofErr w:type="spellStart"/>
-            <w:r>
-              <w:rPr>
-                <w:rFonts w:ascii="Consolas" w:hAnsi="Consolas" w:cs="Consolas"/>
-                <w:color w:val="000000"/>
-                <w:sz w:val="19"/>
-                <w:szCs w:val="19"/>
-                <w:lang w:val="en-US"/>
-              </w:rPr>
-              <w:t>i</w:t>
-            </w:r>
-            <w:proofErr w:type="spellEnd"/>
-            <w:r>
-              <w:rPr>
-                <w:rFonts w:ascii="Consolas" w:hAnsi="Consolas" w:cs="Consolas"/>
-                <w:color w:val="000000"/>
-                <w:sz w:val="19"/>
-                <w:szCs w:val="19"/>
-                <w:lang w:val="en-US"/>
-              </w:rPr>
-              <w:t>++)</w:t>
-            </w:r>
-          </w:p>
-          <w:p>
-            <w:pPr>
-              <w:autoSpaceDE w:val="0"/>
-              <w:autoSpaceDN w:val="0"/>
-              <w:adjustRightInd w:val="0"/>
-              <w:rPr>
-                <w:rFonts w:ascii="Consolas" w:hAnsi="Consolas" w:cs="Consolas"/>
-                <w:color w:val="000000"/>
-                <w:sz w:val="19"/>
-                <w:szCs w:val="19"/>
-                <w:lang w:val="en-US"/>
-              </w:rPr>
-            </w:pPr>
-            <w:r>
-              <w:rPr>
-                <w:rFonts w:ascii="Consolas" w:hAnsi="Consolas" w:cs="Consolas"/>
-                <w:color w:val="000000"/>
-                <w:sz w:val="19"/>
-                <w:szCs w:val="19"/>
-                <w:lang w:val="en-US"/>
+                <w:lang w:val="da-DK"/>
+              </w:rPr>
+              <w:t>; i++)</w:t>
+            </w:r>
+          </w:p>
+          <w:p>
+            <w:pPr>
+              <w:autoSpaceDE w:val="0"/>
+              <w:autoSpaceDN w:val="0"/>
+              <w:adjustRightInd w:val="0"/>
+              <w:rPr>
+                <w:rFonts w:ascii="Consolas" w:hAnsi="Consolas" w:cs="Consolas"/>
+                <w:color w:val="000000"/>
+                <w:sz w:val="19"/>
+                <w:szCs w:val="19"/>
+                <w:lang w:val="en-US"/>
+              </w:rPr>
+            </w:pPr>
+            <w:r>
+              <w:rPr>
+                <w:rFonts w:ascii="Consolas" w:hAnsi="Consolas" w:cs="Consolas"/>
+                <w:color w:val="000000"/>
+                <w:sz w:val="19"/>
+                <w:szCs w:val="19"/>
+                <w:lang w:val="da-DK"/>
               </w:rPr>
               <w:tab/>
+            </w:r>
+            <w:r>
+              <w:rPr>
+                <w:rFonts w:ascii="Consolas" w:hAnsi="Consolas" w:cs="Consolas"/>
+                <w:color w:val="000000"/>
+                <w:sz w:val="19"/>
+                <w:szCs w:val="19"/>
+                <w:lang w:val="en-US"/>
+              </w:rPr>
               <w:t>{</w:t>
             </w:r>
           </w:p>
@@ -2620,7 +2534,6 @@
                 <w:color w:val="000000"/>
                 <w:sz w:val="19"/>
                 <w:szCs w:val="19"/>
-                <w:lang w:val="en-DK"/>
               </w:rPr>
             </w:pPr>
             <w:r>
@@ -2629,7 +2542,6 @@
                 <w:color w:val="0000FF"/>
                 <w:sz w:val="19"/>
                 <w:szCs w:val="19"/>
-                <w:lang w:val="en-DK"/>
               </w:rPr>
               <w:t>void</w:t>
             </w:r>
@@ -2639,7 +2551,6 @@
                 <w:color w:val="000000"/>
                 <w:sz w:val="19"/>
                 <w:szCs w:val="19"/>
-                <w:lang w:val="en-DK"/>
               </w:rPr>
               <w:t xml:space="preserve"> RELU(</w:t>
             </w:r>
@@ -2649,7 +2560,6 @@
                 <w:color w:val="2B91AF"/>
                 <w:sz w:val="19"/>
                 <w:szCs w:val="19"/>
-                <w:lang w:val="en-DK"/>
               </w:rPr>
               <w:t>int64_t</w:t>
             </w:r>
@@ -2659,7 +2569,6 @@
                 <w:color w:val="000000"/>
                 <w:sz w:val="19"/>
                 <w:szCs w:val="19"/>
-                <w:lang w:val="en-DK"/>
               </w:rPr>
               <w:t xml:space="preserve"> </w:t>
             </w:r>
@@ -2669,7 +2578,6 @@
                 <w:color w:val="808080"/>
                 <w:sz w:val="19"/>
                 <w:szCs w:val="19"/>
-                <w:lang w:val="en-DK"/>
               </w:rPr>
               <w:t>data</w:t>
             </w:r>
@@ -2679,7 +2587,6 @@
                 <w:color w:val="000000"/>
                 <w:sz w:val="19"/>
                 <w:szCs w:val="19"/>
-                <w:lang w:val="en-DK"/>
               </w:rPr>
               <w:t>[32])</w:t>
             </w:r>
@@ -2694,16 +2601,14 @@
                 <w:color w:val="000000"/>
                 <w:sz w:val="19"/>
                 <w:szCs w:val="19"/>
-                <w:lang w:val="en-DK"/>
-              </w:rPr>
-            </w:pPr>
-            <w:r>
-              <w:rPr>
-                <w:rFonts w:ascii="Consolas" w:hAnsi="Consolas" w:cs="Consolas"/>
-                <w:color w:val="000000"/>
-                <w:sz w:val="19"/>
-                <w:szCs w:val="19"/>
-                <w:lang w:val="en-DK"/>
+              </w:rPr>
+            </w:pPr>
+            <w:r>
+              <w:rPr>
+                <w:rFonts w:ascii="Consolas" w:hAnsi="Consolas" w:cs="Consolas"/>
+                <w:color w:val="000000"/>
+                <w:sz w:val="19"/>
+                <w:szCs w:val="19"/>
               </w:rPr>
               <w:t>{</w:t>
             </w:r>
@@ -2718,16 +2623,14 @@
                 <w:color w:val="000000"/>
                 <w:sz w:val="19"/>
                 <w:szCs w:val="19"/>
-                <w:lang w:val="en-DK"/>
-              </w:rPr>
-            </w:pPr>
-            <w:r>
-              <w:rPr>
-                <w:rFonts w:ascii="Consolas" w:hAnsi="Consolas" w:cs="Consolas"/>
-                <w:color w:val="000000"/>
-                <w:sz w:val="19"/>
-                <w:szCs w:val="19"/>
-                <w:lang w:val="en-DK"/>
+              </w:rPr>
+            </w:pPr>
+            <w:r>
+              <w:rPr>
+                <w:rFonts w:ascii="Consolas" w:hAnsi="Consolas" w:cs="Consolas"/>
+                <w:color w:val="000000"/>
+                <w:sz w:val="19"/>
+                <w:szCs w:val="19"/>
               </w:rPr>
               <w:tab/>
             </w:r>
@@ -2737,7 +2640,6 @@
                 <w:color w:val="0000FF"/>
                 <w:sz w:val="19"/>
                 <w:szCs w:val="19"/>
-                <w:lang w:val="en-DK"/>
               </w:rPr>
               <w:t>for</w:t>
             </w:r>
@@ -2747,7 +2649,6 @@
                 <w:color w:val="000000"/>
                 <w:sz w:val="19"/>
                 <w:szCs w:val="19"/>
-                <w:lang w:val="en-DK"/>
               </w:rPr>
               <w:t xml:space="preserve"> (</w:t>
             </w:r>
@@ -2757,7 +2658,6 @@
                 <w:color w:val="0000FF"/>
                 <w:sz w:val="19"/>
                 <w:szCs w:val="19"/>
-                <w:lang w:val="en-DK"/>
               </w:rPr>
               <w:t>int</w:t>
             </w:r>
@@ -2767,7 +2667,6 @@
                 <w:color w:val="000000"/>
                 <w:sz w:val="19"/>
                 <w:szCs w:val="19"/>
-                <w:lang w:val="en-DK"/>
               </w:rPr>
               <w:t xml:space="preserve"> </w:t>
             </w:r>
@@ -2778,7 +2677,6 @@
                 <w:color w:val="000000"/>
                 <w:sz w:val="19"/>
                 <w:szCs w:val="19"/>
-                <w:lang w:val="en-DK"/>
               </w:rPr>
               <w:t>i</w:t>
             </w:r>
@@ -2789,7 +2687,6 @@
                 <w:color w:val="000000"/>
                 <w:sz w:val="19"/>
                 <w:szCs w:val="19"/>
-                <w:lang w:val="en-DK"/>
               </w:rPr>
               <w:t xml:space="preserve"> = 0; </w:t>
             </w:r>
@@ -2800,7 +2697,6 @@
                 <w:color w:val="000000"/>
                 <w:sz w:val="19"/>
                 <w:szCs w:val="19"/>
-                <w:lang w:val="en-DK"/>
               </w:rPr>
               <w:t>i</w:t>
             </w:r>
@@ -2811,7 +2707,6 @@
                 <w:color w:val="000000"/>
                 <w:sz w:val="19"/>
                 <w:szCs w:val="19"/>
-                <w:lang w:val="en-DK"/>
               </w:rPr>
               <w:t xml:space="preserve"> &lt; 32; </w:t>
             </w:r>
@@ -2822,7 +2717,6 @@
                 <w:color w:val="000000"/>
                 <w:sz w:val="19"/>
                 <w:szCs w:val="19"/>
-                <w:lang w:val="en-DK"/>
               </w:rPr>
               <w:t>i</w:t>
             </w:r>
@@ -2833,7 +2727,6 @@
                 <w:color w:val="000000"/>
                 <w:sz w:val="19"/>
                 <w:szCs w:val="19"/>
-                <w:lang w:val="en-DK"/>
               </w:rPr>
               <w:t>++)</w:t>
             </w:r>
@@ -2848,16 +2741,14 @@
                 <w:color w:val="000000"/>
                 <w:sz w:val="19"/>
                 <w:szCs w:val="19"/>
-                <w:lang w:val="en-DK"/>
-              </w:rPr>
-            </w:pPr>
-            <w:r>
-              <w:rPr>
-                <w:rFonts w:ascii="Consolas" w:hAnsi="Consolas" w:cs="Consolas"/>
-                <w:color w:val="000000"/>
-                <w:sz w:val="19"/>
-                <w:szCs w:val="19"/>
-                <w:lang w:val="en-DK"/>
+              </w:rPr>
+            </w:pPr>
+            <w:r>
+              <w:rPr>
+                <w:rFonts w:ascii="Consolas" w:hAnsi="Consolas" w:cs="Consolas"/>
+                <w:color w:val="000000"/>
+                <w:sz w:val="19"/>
+                <w:szCs w:val="19"/>
               </w:rPr>
               <w:tab/>
               <w:t>{</w:t>
@@ -2873,16 +2764,14 @@
                 <w:color w:val="000000"/>
                 <w:sz w:val="19"/>
                 <w:szCs w:val="19"/>
-                <w:lang w:val="en-DK"/>
-              </w:rPr>
-            </w:pPr>
-            <w:r>
-              <w:rPr>
-                <w:rFonts w:ascii="Consolas" w:hAnsi="Consolas" w:cs="Consolas"/>
-                <w:color w:val="000000"/>
-                <w:sz w:val="19"/>
-                <w:szCs w:val="19"/>
-                <w:lang w:val="en-DK"/>
+              </w:rPr>
+            </w:pPr>
+            <w:r>
+              <w:rPr>
+                <w:rFonts w:ascii="Consolas" w:hAnsi="Consolas" w:cs="Consolas"/>
+                <w:color w:val="000000"/>
+                <w:sz w:val="19"/>
+                <w:szCs w:val="19"/>
               </w:rPr>
               <w:tab/>
             </w:r>
@@ -2892,7 +2781,6 @@
                 <w:color w:val="000000"/>
                 <w:sz w:val="19"/>
                 <w:szCs w:val="19"/>
-                <w:lang w:val="en-DK"/>
               </w:rPr>
               <w:tab/>
             </w:r>
@@ -2902,7 +2790,6 @@
                 <w:color w:val="0000FF"/>
                 <w:sz w:val="19"/>
                 <w:szCs w:val="19"/>
-                <w:lang w:val="en-DK"/>
               </w:rPr>
               <w:t>if</w:t>
             </w:r>
@@ -2912,7 +2799,6 @@
                 <w:color w:val="000000"/>
                 <w:sz w:val="19"/>
                 <w:szCs w:val="19"/>
-                <w:lang w:val="en-DK"/>
               </w:rPr>
               <w:t xml:space="preserve"> (</w:t>
             </w:r>
@@ -2922,7 +2808,6 @@
                 <w:color w:val="808080"/>
                 <w:sz w:val="19"/>
                 <w:szCs w:val="19"/>
-                <w:lang w:val="en-DK"/>
               </w:rPr>
               <w:t>data</w:t>
             </w:r>
@@ -2932,7 +2817,6 @@
                 <w:color w:val="000000"/>
                 <w:sz w:val="19"/>
                 <w:szCs w:val="19"/>
-                <w:lang w:val="en-DK"/>
               </w:rPr>
               <w:t>[</w:t>
             </w:r>
@@ -2943,7 +2827,6 @@
                 <w:color w:val="000000"/>
                 <w:sz w:val="19"/>
                 <w:szCs w:val="19"/>
-                <w:lang w:val="en-DK"/>
               </w:rPr>
               <w:t>i</w:t>
             </w:r>
@@ -2954,7 +2837,6 @@
                 <w:color w:val="000000"/>
                 <w:sz w:val="19"/>
                 <w:szCs w:val="19"/>
-                <w:lang w:val="en-DK"/>
               </w:rPr>
               <w:t>] &lt; 0)</w:t>
             </w:r>
@@ -2969,16 +2851,14 @@
                 <w:color w:val="000000"/>
                 <w:sz w:val="19"/>
                 <w:szCs w:val="19"/>
-                <w:lang w:val="en-DK"/>
-              </w:rPr>
-            </w:pPr>
-            <w:r>
-              <w:rPr>
-                <w:rFonts w:ascii="Consolas" w:hAnsi="Consolas" w:cs="Consolas"/>
-                <w:color w:val="000000"/>
-                <w:sz w:val="19"/>
-                <w:szCs w:val="19"/>
-                <w:lang w:val="en-DK"/>
+              </w:rPr>
+            </w:pPr>
+            <w:r>
+              <w:rPr>
+                <w:rFonts w:ascii="Consolas" w:hAnsi="Consolas" w:cs="Consolas"/>
+                <w:color w:val="000000"/>
+                <w:sz w:val="19"/>
+                <w:szCs w:val="19"/>
               </w:rPr>
               <w:tab/>
             </w:r>
@@ -2988,7 +2868,6 @@
                 <w:color w:val="000000"/>
                 <w:sz w:val="19"/>
                 <w:szCs w:val="19"/>
-                <w:lang w:val="en-DK"/>
               </w:rPr>
               <w:tab/>
               <w:t>{</w:t>
@@ -3004,16 +2883,14 @@
                 <w:color w:val="000000"/>
                 <w:sz w:val="19"/>
                 <w:szCs w:val="19"/>
-                <w:lang w:val="en-DK"/>
-              </w:rPr>
-            </w:pPr>
-            <w:r>
-              <w:rPr>
-                <w:rFonts w:ascii="Consolas" w:hAnsi="Consolas" w:cs="Consolas"/>
-                <w:color w:val="000000"/>
-                <w:sz w:val="19"/>
-                <w:szCs w:val="19"/>
-                <w:lang w:val="en-DK"/>
+              </w:rPr>
+            </w:pPr>
+            <w:r>
+              <w:rPr>
+                <w:rFonts w:ascii="Consolas" w:hAnsi="Consolas" w:cs="Consolas"/>
+                <w:color w:val="000000"/>
+                <w:sz w:val="19"/>
+                <w:szCs w:val="19"/>
               </w:rPr>
               <w:tab/>
             </w:r>
@@ -3023,7 +2900,6 @@
                 <w:color w:val="000000"/>
                 <w:sz w:val="19"/>
                 <w:szCs w:val="19"/>
-                <w:lang w:val="en-DK"/>
               </w:rPr>
               <w:tab/>
             </w:r>
@@ -3033,7 +2909,6 @@
                 <w:color w:val="000000"/>
                 <w:sz w:val="19"/>
                 <w:szCs w:val="19"/>
-                <w:lang w:val="en-DK"/>
               </w:rPr>
               <w:tab/>
             </w:r>
@@ -3043,7 +2918,6 @@
                 <w:color w:val="808080"/>
                 <w:sz w:val="19"/>
                 <w:szCs w:val="19"/>
-                <w:lang w:val="en-DK"/>
               </w:rPr>
               <w:t>data</w:t>
             </w:r>
@@ -3053,7 +2927,6 @@
                 <w:color w:val="000000"/>
                 <w:sz w:val="19"/>
                 <w:szCs w:val="19"/>
-                <w:lang w:val="en-DK"/>
               </w:rPr>
               <w:t>[</w:t>
             </w:r>
@@ -3064,7 +2937,6 @@
                 <w:color w:val="000000"/>
                 <w:sz w:val="19"/>
                 <w:szCs w:val="19"/>
-                <w:lang w:val="en-DK"/>
               </w:rPr>
               <w:t>i</w:t>
             </w:r>
@@ -3075,7 +2947,6 @@
                 <w:color w:val="000000"/>
                 <w:sz w:val="19"/>
                 <w:szCs w:val="19"/>
-                <w:lang w:val="en-DK"/>
               </w:rPr>
               <w:t>] = 0;</w:t>
             </w:r>
@@ -3090,16 +2961,14 @@
                 <w:color w:val="000000"/>
                 <w:sz w:val="19"/>
                 <w:szCs w:val="19"/>
-                <w:lang w:val="en-DK"/>
-              </w:rPr>
-            </w:pPr>
-            <w:r>
-              <w:rPr>
-                <w:rFonts w:ascii="Consolas" w:hAnsi="Consolas" w:cs="Consolas"/>
-                <w:color w:val="000000"/>
-                <w:sz w:val="19"/>
-                <w:szCs w:val="19"/>
-                <w:lang w:val="en-DK"/>
+              </w:rPr>
+            </w:pPr>
+            <w:r>
+              <w:rPr>
+                <w:rFonts w:ascii="Consolas" w:hAnsi="Consolas" w:cs="Consolas"/>
+                <w:color w:val="000000"/>
+                <w:sz w:val="19"/>
+                <w:szCs w:val="19"/>
               </w:rPr>
               <w:tab/>
             </w:r>
@@ -3109,7 +2978,6 @@
                 <w:color w:val="000000"/>
                 <w:sz w:val="19"/>
                 <w:szCs w:val="19"/>
-                <w:lang w:val="en-DK"/>
               </w:rPr>
               <w:tab/>
               <w:t>}</w:t>
@@ -3125,16 +2993,14 @@
                 <w:color w:val="000000"/>
                 <w:sz w:val="19"/>
                 <w:szCs w:val="19"/>
-                <w:lang w:val="en-DK"/>
-              </w:rPr>
-            </w:pPr>
-            <w:r>
-              <w:rPr>
-                <w:rFonts w:ascii="Consolas" w:hAnsi="Consolas" w:cs="Consolas"/>
-                <w:color w:val="000000"/>
-                <w:sz w:val="19"/>
-                <w:szCs w:val="19"/>
-                <w:lang w:val="en-DK"/>
+              </w:rPr>
+            </w:pPr>
+            <w:r>
+              <w:rPr>
+                <w:rFonts w:ascii="Consolas" w:hAnsi="Consolas" w:cs="Consolas"/>
+                <w:color w:val="000000"/>
+                <w:sz w:val="19"/>
+                <w:szCs w:val="19"/>
               </w:rPr>
               <w:tab/>
               <w:t>}</w:t>
@@ -3152,7 +3018,6 @@
                 <w:color w:val="000000"/>
                 <w:sz w:val="19"/>
                 <w:szCs w:val="19"/>
-                <w:lang w:val="en-DK"/>
               </w:rPr>
               <w:t>}</w:t>
             </w:r>
@@ -3170,252 +3035,16 @@
         <w:rPr>
           <w:lang w:val="en-US"/>
         </w:rPr>
-        <w:t xml:space="preserve">Here it can be seen how the function keeps the positive numbers and make all negative numbers 0. The other activation function is </w:t>
-      </w:r>
-      <w:proofErr w:type="spellStart"/>
-      <w:r>
-        <w:rPr>
-          <w:lang w:val="en-US"/>
-        </w:rPr>
-        <w:t>softmax</w:t>
-      </w:r>
-      <w:proofErr w:type="spellEnd"/>
-      <w:r>
-        <w:rPr>
-          <w:lang w:val="en-US"/>
-        </w:rPr>
-        <w:t xml:space="preserve"> function. This function tells how certain the model is on its guess. The function can be described as the following:</w:t>
-      </w:r>
-      <w:r>
-        <w:rPr>
-          <w:lang w:val="en-US"/>
-        </w:rPr>
-        <w:br/>
-      </w:r>
-      <m:oMathPara>
-        <m:oMath>
-          <m:r>
-            <w:rPr>
-              <w:rFonts w:ascii="Cambria Math" w:hAnsi="Cambria Math"/>
-              <w:lang w:val="en-US"/>
-            </w:rPr>
-            <m:t>σ</m:t>
-          </m:r>
-          <m:sSub>
-            <m:sSubPr>
-              <m:ctrlPr>
-                <w:rPr>
-                  <w:rFonts w:ascii="Cambria Math" w:hAnsi="Cambria Math"/>
-                  <w:i/>
-                  <w:lang w:val="en-US"/>
-                </w:rPr>
-              </m:ctrlPr>
-            </m:sSubPr>
-            <m:e>
-              <m:d>
-                <m:dPr>
-                  <m:ctrlPr>
-                    <w:rPr>
-                      <w:rFonts w:ascii="Cambria Math" w:hAnsi="Cambria Math"/>
-                      <w:i/>
-                      <w:lang w:val="en-US"/>
-                    </w:rPr>
-                  </m:ctrlPr>
-                </m:dPr>
-                <m:e>
-                  <m:r>
-                    <w:rPr>
-                      <w:rFonts w:ascii="Cambria Math" w:hAnsi="Cambria Math"/>
-                      <w:lang w:val="en-US"/>
-                    </w:rPr>
-                    <m:t>z</m:t>
-                  </m:r>
-                </m:e>
-              </m:d>
-            </m:e>
-            <m:sub>
-              <m:r>
-                <w:rPr>
-                  <w:rFonts w:ascii="Cambria Math" w:hAnsi="Cambria Math"/>
-                  <w:lang w:val="en-US"/>
-                </w:rPr>
-                <m:t>i</m:t>
-              </m:r>
-            </m:sub>
-          </m:sSub>
-          <m:r>
-            <w:rPr>
-              <w:rFonts w:ascii="Cambria Math" w:hAnsi="Cambria Math"/>
-              <w:lang w:val="en-US"/>
-            </w:rPr>
-            <m:t>=</m:t>
-          </m:r>
-          <m:f>
-            <m:fPr>
-              <m:ctrlPr>
-                <w:rPr>
-                  <w:rFonts w:ascii="Cambria Math" w:hAnsi="Cambria Math"/>
-                  <w:i/>
-                  <w:lang w:val="en-US"/>
-                </w:rPr>
-              </m:ctrlPr>
-            </m:fPr>
-            <m:num>
-              <m:sSup>
-                <m:sSupPr>
-                  <m:ctrlPr>
-                    <w:rPr>
-                      <w:rFonts w:ascii="Cambria Math" w:hAnsi="Cambria Math"/>
-                      <w:i/>
-                      <w:lang w:val="en-US"/>
-                    </w:rPr>
-                  </m:ctrlPr>
-                </m:sSupPr>
-                <m:e>
-                  <m:r>
-                    <w:rPr>
-                      <w:rFonts w:ascii="Cambria Math" w:hAnsi="Cambria Math"/>
-                      <w:lang w:val="en-US"/>
-                    </w:rPr>
-                    <m:t>e</m:t>
-                  </m:r>
-                </m:e>
-                <m:sup>
-                  <m:sSub>
-                    <m:sSubPr>
-                      <m:ctrlPr>
-                        <w:rPr>
-                          <w:rFonts w:ascii="Cambria Math" w:hAnsi="Cambria Math"/>
-                          <w:i/>
-                          <w:lang w:val="en-US"/>
-                        </w:rPr>
-                      </m:ctrlPr>
-                    </m:sSubPr>
-                    <m:e>
-                      <m:r>
-                        <w:rPr>
-                          <w:rFonts w:ascii="Cambria Math" w:hAnsi="Cambria Math"/>
-                          <w:lang w:val="en-US"/>
-                        </w:rPr>
-                        <m:t>z</m:t>
-                      </m:r>
-                    </m:e>
-                    <m:sub>
-                      <m:r>
-                        <w:rPr>
-                          <w:rFonts w:ascii="Cambria Math" w:hAnsi="Cambria Math"/>
-                          <w:lang w:val="en-US"/>
-                        </w:rPr>
-                        <m:t>i</m:t>
-                      </m:r>
-                    </m:sub>
-                  </m:sSub>
-                </m:sup>
-              </m:sSup>
-            </m:num>
-            <m:den>
-              <m:nary>
-                <m:naryPr>
-                  <m:chr m:val="∑"/>
-                  <m:limLoc m:val="subSup"/>
-                  <m:ctrlPr>
-                    <w:rPr>
-                      <w:rFonts w:ascii="Cambria Math" w:hAnsi="Cambria Math"/>
-                      <w:i/>
-                      <w:lang w:val="en-US"/>
-                    </w:rPr>
-                  </m:ctrlPr>
-                </m:naryPr>
-                <m:sub>
-                  <m:r>
-                    <w:rPr>
-                      <w:rFonts w:ascii="Cambria Math" w:hAnsi="Cambria Math"/>
-                      <w:lang w:val="en-US"/>
-                    </w:rPr>
-                    <m:t>j=1</m:t>
-                  </m:r>
-                </m:sub>
-                <m:sup>
-                  <m:r>
-                    <w:rPr>
-                      <w:rFonts w:ascii="Cambria Math" w:hAnsi="Cambria Math"/>
-                      <w:lang w:val="en-US"/>
-                    </w:rPr>
-                    <m:t>k</m:t>
-                  </m:r>
-                </m:sup>
-                <m:e>
-                  <m:sSup>
-                    <m:sSupPr>
-                      <m:ctrlPr>
-                        <w:rPr>
-                          <w:rFonts w:ascii="Cambria Math" w:hAnsi="Cambria Math"/>
-                          <w:i/>
-                          <w:lang w:val="en-US"/>
-                        </w:rPr>
-                      </m:ctrlPr>
-                    </m:sSupPr>
-                    <m:e>
-                      <m:r>
-                        <w:rPr>
-                          <w:rFonts w:ascii="Cambria Math" w:hAnsi="Cambria Math"/>
-                          <w:lang w:val="en-US"/>
-                        </w:rPr>
-                        <m:t>e</m:t>
-                      </m:r>
-                    </m:e>
-                    <m:sup>
-                      <m:sSub>
-                        <m:sSubPr>
-                          <m:ctrlPr>
-                            <w:rPr>
-                              <w:rFonts w:ascii="Cambria Math" w:hAnsi="Cambria Math"/>
-                              <w:i/>
-                              <w:lang w:val="en-US"/>
-                            </w:rPr>
-                          </m:ctrlPr>
-                        </m:sSubPr>
-                        <m:e>
-                          <m:r>
-                            <w:rPr>
-                              <w:rFonts w:ascii="Cambria Math" w:hAnsi="Cambria Math"/>
-                              <w:lang w:val="en-US"/>
-                            </w:rPr>
-                            <m:t>z</m:t>
-                          </m:r>
-                        </m:e>
-                        <m:sub>
-                          <m:r>
-                            <w:rPr>
-                              <w:rFonts w:ascii="Cambria Math" w:hAnsi="Cambria Math"/>
-                              <w:lang w:val="en-US"/>
-                            </w:rPr>
-                            <m:t>j</m:t>
-                          </m:r>
-                        </m:sub>
-                      </m:sSub>
-                    </m:sup>
-                  </m:sSup>
-                </m:e>
-              </m:nary>
-            </m:den>
-          </m:f>
-          <m:r>
-            <w:rPr>
-              <w:rFonts w:eastAsiaTheme="minorEastAsia"/>
-              <w:lang w:val="en-US"/>
-            </w:rPr>
-            <w:br/>
-          </m:r>
-        </m:oMath>
-      </m:oMathPara>
-      <w:r>
-        <w:rPr>
-          <w:rFonts w:eastAsiaTheme="minorEastAsia"/>
-          <w:lang w:val="en-US"/>
-        </w:rPr>
-        <w:t>This is implemented with the following function:</w:t>
-      </w:r>
+        <w:t>Here it can be seen how the function keeps the positive numbers and make all negative numbers 0.</w:t>
+      </w:r>
+      <w:r>
+        <w:rPr>
+          <w:lang w:val="en-US"/>
+        </w:rPr>
+        <w:t xml:space="preserve"> To get the correct class a simple maximum function is implemented:</w:t>
+      </w:r>
+      <w:bookmarkStart w:id="0" w:name="_GoBack"/>
+      <w:bookmarkEnd w:id="0"/>
       <w:r>
         <w:rPr>
           <w:rFonts w:eastAsiaTheme="minorEastAsia"/>
@@ -3448,7 +3077,6 @@
                 <w:color w:val="000000"/>
                 <w:sz w:val="19"/>
                 <w:szCs w:val="19"/>
-                <w:lang w:val="en-DK"/>
               </w:rPr>
             </w:pPr>
             <w:r>
@@ -3457,7 +3085,6 @@
                 <w:color w:val="0000FF"/>
                 <w:sz w:val="19"/>
                 <w:szCs w:val="19"/>
-                <w:lang w:val="en-DK"/>
               </w:rPr>
               <w:t>int</w:t>
             </w:r>
@@ -3467,7 +3094,6 @@
                 <w:color w:val="000000"/>
                 <w:sz w:val="19"/>
                 <w:szCs w:val="19"/>
-                <w:lang w:val="en-DK"/>
               </w:rPr>
               <w:t xml:space="preserve"> </w:t>
             </w:r>
@@ -3478,7 +3104,6 @@
                 <w:color w:val="000000"/>
                 <w:sz w:val="19"/>
                 <w:szCs w:val="19"/>
-                <w:lang w:val="en-DK"/>
               </w:rPr>
               <w:t>SoftMaxLayer</w:t>
             </w:r>
@@ -3489,7 +3114,6 @@
                 <w:color w:val="000000"/>
                 <w:sz w:val="19"/>
                 <w:szCs w:val="19"/>
-                <w:lang w:val="en-DK"/>
               </w:rPr>
               <w:t>(</w:t>
             </w:r>
@@ -3499,7 +3123,6 @@
                 <w:color w:val="2B91AF"/>
                 <w:sz w:val="19"/>
                 <w:szCs w:val="19"/>
-                <w:lang w:val="en-DK"/>
               </w:rPr>
               <w:t>int64_t</w:t>
             </w:r>
@@ -3509,7 +3132,6 @@
                 <w:color w:val="000000"/>
                 <w:sz w:val="19"/>
                 <w:szCs w:val="19"/>
-                <w:lang w:val="en-DK"/>
               </w:rPr>
               <w:t xml:space="preserve"> </w:t>
             </w:r>
@@ -3519,7 +3141,6 @@
                 <w:color w:val="808080"/>
                 <w:sz w:val="19"/>
                 <w:szCs w:val="19"/>
-                <w:lang w:val="en-DK"/>
               </w:rPr>
               <w:t>input</w:t>
             </w:r>
@@ -3529,7 +3150,6 @@
                 <w:color w:val="000000"/>
                 <w:sz w:val="19"/>
                 <w:szCs w:val="19"/>
-                <w:lang w:val="en-DK"/>
               </w:rPr>
               <w:t>[])</w:t>
             </w:r>
@@ -3544,16 +3164,14 @@
                 <w:color w:val="000000"/>
                 <w:sz w:val="19"/>
                 <w:szCs w:val="19"/>
-                <w:lang w:val="en-DK"/>
-              </w:rPr>
-            </w:pPr>
-            <w:r>
-              <w:rPr>
-                <w:rFonts w:ascii="Consolas" w:hAnsi="Consolas" w:cs="Consolas"/>
-                <w:color w:val="000000"/>
-                <w:sz w:val="19"/>
-                <w:szCs w:val="19"/>
-                <w:lang w:val="en-DK"/>
+              </w:rPr>
+            </w:pPr>
+            <w:r>
+              <w:rPr>
+                <w:rFonts w:ascii="Consolas" w:hAnsi="Consolas" w:cs="Consolas"/>
+                <w:color w:val="000000"/>
+                <w:sz w:val="19"/>
+                <w:szCs w:val="19"/>
               </w:rPr>
               <w:t>{</w:t>
             </w:r>
@@ -3568,16 +3186,14 @@
                 <w:color w:val="000000"/>
                 <w:sz w:val="19"/>
                 <w:szCs w:val="19"/>
-                <w:lang w:val="en-DK"/>
-              </w:rPr>
-            </w:pPr>
-            <w:r>
-              <w:rPr>
-                <w:rFonts w:ascii="Consolas" w:hAnsi="Consolas" w:cs="Consolas"/>
-                <w:color w:val="000000"/>
-                <w:sz w:val="19"/>
-                <w:szCs w:val="19"/>
-                <w:lang w:val="en-DK"/>
+              </w:rPr>
+            </w:pPr>
+            <w:r>
+              <w:rPr>
+                <w:rFonts w:ascii="Consolas" w:hAnsi="Consolas" w:cs="Consolas"/>
+                <w:color w:val="000000"/>
+                <w:sz w:val="19"/>
+                <w:szCs w:val="19"/>
               </w:rPr>
               <w:tab/>
             </w:r>
@@ -3587,7 +3203,6 @@
                 <w:color w:val="2B91AF"/>
                 <w:sz w:val="19"/>
                 <w:szCs w:val="19"/>
-                <w:lang w:val="en-DK"/>
               </w:rPr>
               <w:t>int64_t</w:t>
             </w:r>
@@ -3597,7 +3212,6 @@
                 <w:color w:val="000000"/>
                 <w:sz w:val="19"/>
                 <w:szCs w:val="19"/>
-                <w:lang w:val="en-DK"/>
               </w:rPr>
               <w:t xml:space="preserve"> output[10];</w:t>
             </w:r>
@@ -3612,30 +3226,27 @@
                 <w:color w:val="000000"/>
                 <w:sz w:val="19"/>
                 <w:szCs w:val="19"/>
-                <w:lang w:val="en-DK"/>
-              </w:rPr>
-            </w:pPr>
-          </w:p>
-          <w:p>
-            <w:pPr>
-              <w:autoSpaceDE w:val="0"/>
-              <w:autoSpaceDN w:val="0"/>
-              <w:adjustRightInd w:val="0"/>
-              <w:rPr>
-                <w:rFonts w:ascii="Consolas" w:hAnsi="Consolas" w:cs="Consolas"/>
-                <w:color w:val="000000"/>
-                <w:sz w:val="19"/>
-                <w:szCs w:val="19"/>
-                <w:lang w:val="en-DK"/>
-              </w:rPr>
-            </w:pPr>
-            <w:r>
-              <w:rPr>
-                <w:rFonts w:ascii="Consolas" w:hAnsi="Consolas" w:cs="Consolas"/>
-                <w:color w:val="000000"/>
-                <w:sz w:val="19"/>
-                <w:szCs w:val="19"/>
-                <w:lang w:val="en-DK"/>
+              </w:rPr>
+            </w:pPr>
+          </w:p>
+          <w:p>
+            <w:pPr>
+              <w:autoSpaceDE w:val="0"/>
+              <w:autoSpaceDN w:val="0"/>
+              <w:adjustRightInd w:val="0"/>
+              <w:rPr>
+                <w:rFonts w:ascii="Consolas" w:hAnsi="Consolas" w:cs="Consolas"/>
+                <w:color w:val="000000"/>
+                <w:sz w:val="19"/>
+                <w:szCs w:val="19"/>
+              </w:rPr>
+            </w:pPr>
+            <w:r>
+              <w:rPr>
+                <w:rFonts w:ascii="Consolas" w:hAnsi="Consolas" w:cs="Consolas"/>
+                <w:color w:val="000000"/>
+                <w:sz w:val="19"/>
+                <w:szCs w:val="19"/>
               </w:rPr>
               <w:tab/>
             </w:r>
@@ -3645,7 +3256,6 @@
                 <w:color w:val="0000FF"/>
                 <w:sz w:val="19"/>
                 <w:szCs w:val="19"/>
-                <w:lang w:val="en-DK"/>
               </w:rPr>
               <w:t>for</w:t>
             </w:r>
@@ -3655,7 +3265,6 @@
                 <w:color w:val="000000"/>
                 <w:sz w:val="19"/>
                 <w:szCs w:val="19"/>
-                <w:lang w:val="en-DK"/>
               </w:rPr>
               <w:t xml:space="preserve"> (</w:t>
             </w:r>
@@ -3665,7 +3274,6 @@
                 <w:color w:val="0000FF"/>
                 <w:sz w:val="19"/>
                 <w:szCs w:val="19"/>
-                <w:lang w:val="en-DK"/>
               </w:rPr>
               <w:t>int</w:t>
             </w:r>
@@ -3675,7 +3283,6 @@
                 <w:color w:val="000000"/>
                 <w:sz w:val="19"/>
                 <w:szCs w:val="19"/>
-                <w:lang w:val="en-DK"/>
               </w:rPr>
               <w:t xml:space="preserve"> </w:t>
             </w:r>
@@ -3686,7 +3293,6 @@
                 <w:color w:val="000000"/>
                 <w:sz w:val="19"/>
                 <w:szCs w:val="19"/>
-                <w:lang w:val="en-DK"/>
               </w:rPr>
               <w:t>i</w:t>
             </w:r>
@@ -3697,7 +3303,6 @@
                 <w:color w:val="000000"/>
                 <w:sz w:val="19"/>
                 <w:szCs w:val="19"/>
-                <w:lang w:val="en-DK"/>
               </w:rPr>
               <w:t xml:space="preserve"> = 0; </w:t>
             </w:r>
@@ -3708,7 +3313,6 @@
                 <w:color w:val="000000"/>
                 <w:sz w:val="19"/>
                 <w:szCs w:val="19"/>
-                <w:lang w:val="en-DK"/>
               </w:rPr>
               <w:t>i</w:t>
             </w:r>
@@ -3719,7 +3323,6 @@
                 <w:color w:val="000000"/>
                 <w:sz w:val="19"/>
                 <w:szCs w:val="19"/>
-                <w:lang w:val="en-DK"/>
               </w:rPr>
               <w:t xml:space="preserve"> &lt; 10; </w:t>
             </w:r>
@@ -3730,7 +3333,6 @@
                 <w:color w:val="000000"/>
                 <w:sz w:val="19"/>
                 <w:szCs w:val="19"/>
-                <w:lang w:val="en-DK"/>
               </w:rPr>
               <w:t>i</w:t>
             </w:r>
@@ -3741,7 +3343,6 @@
                 <w:color w:val="000000"/>
                 <w:sz w:val="19"/>
                 <w:szCs w:val="19"/>
-                <w:lang w:val="en-DK"/>
               </w:rPr>
               <w:t>++)</w:t>
             </w:r>
@@ -3756,16 +3357,14 @@
                 <w:color w:val="000000"/>
                 <w:sz w:val="19"/>
                 <w:szCs w:val="19"/>
-                <w:lang w:val="en-DK"/>
-              </w:rPr>
-            </w:pPr>
-            <w:r>
-              <w:rPr>
-                <w:rFonts w:ascii="Consolas" w:hAnsi="Consolas" w:cs="Consolas"/>
-                <w:color w:val="000000"/>
-                <w:sz w:val="19"/>
-                <w:szCs w:val="19"/>
-                <w:lang w:val="en-DK"/>
+              </w:rPr>
+            </w:pPr>
+            <w:r>
+              <w:rPr>
+                <w:rFonts w:ascii="Consolas" w:hAnsi="Consolas" w:cs="Consolas"/>
+                <w:color w:val="000000"/>
+                <w:sz w:val="19"/>
+                <w:szCs w:val="19"/>
               </w:rPr>
               <w:tab/>
               <w:t>{</w:t>
@@ -3781,16 +3380,14 @@
                 <w:color w:val="000000"/>
                 <w:sz w:val="19"/>
                 <w:szCs w:val="19"/>
-                <w:lang w:val="en-DK"/>
-              </w:rPr>
-            </w:pPr>
-            <w:r>
-              <w:rPr>
-                <w:rFonts w:ascii="Consolas" w:hAnsi="Consolas" w:cs="Consolas"/>
-                <w:color w:val="000000"/>
-                <w:sz w:val="19"/>
-                <w:szCs w:val="19"/>
-                <w:lang w:val="en-DK"/>
+              </w:rPr>
+            </w:pPr>
+            <w:r>
+              <w:rPr>
+                <w:rFonts w:ascii="Consolas" w:hAnsi="Consolas" w:cs="Consolas"/>
+                <w:color w:val="000000"/>
+                <w:sz w:val="19"/>
+                <w:szCs w:val="19"/>
               </w:rPr>
               <w:tab/>
             </w:r>
@@ -3800,7 +3397,6 @@
                 <w:color w:val="000000"/>
                 <w:sz w:val="19"/>
                 <w:szCs w:val="19"/>
-                <w:lang w:val="en-DK"/>
               </w:rPr>
               <w:tab/>
               <w:t>output[</w:t>
@@ -3812,7 +3408,6 @@
                 <w:color w:val="000000"/>
                 <w:sz w:val="19"/>
                 <w:szCs w:val="19"/>
-                <w:lang w:val="en-DK"/>
               </w:rPr>
               <w:t>i</w:t>
             </w:r>
@@ -3823,7 +3418,6 @@
                 <w:color w:val="000000"/>
                 <w:sz w:val="19"/>
                 <w:szCs w:val="19"/>
-                <w:lang w:val="en-DK"/>
               </w:rPr>
               <w:t xml:space="preserve">] = </w:t>
             </w:r>
@@ -3834,7 +3428,6 @@
                 <w:color w:val="000000"/>
                 <w:sz w:val="19"/>
                 <w:szCs w:val="19"/>
-                <w:lang w:val="en-DK"/>
               </w:rPr>
               <w:t>matrixMultiplicationAndBias</w:t>
             </w:r>
@@ -3845,7 +3438,6 @@
                 <w:color w:val="000000"/>
                 <w:sz w:val="19"/>
                 <w:szCs w:val="19"/>
-                <w:lang w:val="en-DK"/>
               </w:rPr>
               <w:t>(</w:t>
             </w:r>
@@ -3855,7 +3447,6 @@
                 <w:color w:val="808080"/>
                 <w:sz w:val="19"/>
                 <w:szCs w:val="19"/>
-                <w:lang w:val="en-DK"/>
               </w:rPr>
               <w:t>input</w:t>
             </w:r>
@@ -3865,7 +3456,6 @@
                 <w:color w:val="000000"/>
                 <w:sz w:val="19"/>
                 <w:szCs w:val="19"/>
-                <w:lang w:val="en-DK"/>
               </w:rPr>
               <w:t xml:space="preserve">, </w:t>
             </w:r>
@@ -3876,7 +3466,6 @@
                 <w:color w:val="000000"/>
                 <w:sz w:val="19"/>
                 <w:szCs w:val="19"/>
-                <w:lang w:val="en-DK"/>
               </w:rPr>
               <w:t>W_sm</w:t>
             </w:r>
@@ -3887,7 +3476,6 @@
                 <w:color w:val="000000"/>
                 <w:sz w:val="19"/>
                 <w:szCs w:val="19"/>
-                <w:lang w:val="en-DK"/>
               </w:rPr>
               <w:t>[</w:t>
             </w:r>
@@ -3898,7 +3486,6 @@
                 <w:color w:val="000000"/>
                 <w:sz w:val="19"/>
                 <w:szCs w:val="19"/>
-                <w:lang w:val="en-DK"/>
               </w:rPr>
               <w:t>i</w:t>
             </w:r>
@@ -3909,7 +3496,6 @@
                 <w:color w:val="000000"/>
                 <w:sz w:val="19"/>
                 <w:szCs w:val="19"/>
-                <w:lang w:val="en-DK"/>
               </w:rPr>
               <w:t xml:space="preserve">], </w:t>
             </w:r>
@@ -3920,7 +3506,6 @@
                 <w:color w:val="000000"/>
                 <w:sz w:val="19"/>
                 <w:szCs w:val="19"/>
-                <w:lang w:val="en-DK"/>
               </w:rPr>
               <w:t>b_sm</w:t>
             </w:r>
@@ -3931,7 +3516,6 @@
                 <w:color w:val="000000"/>
                 <w:sz w:val="19"/>
                 <w:szCs w:val="19"/>
-                <w:lang w:val="en-DK"/>
               </w:rPr>
               <w:t>[</w:t>
             </w:r>
@@ -3942,7 +3526,6 @@
                 <w:color w:val="000000"/>
                 <w:sz w:val="19"/>
                 <w:szCs w:val="19"/>
-                <w:lang w:val="en-DK"/>
               </w:rPr>
               <w:t>i</w:t>
             </w:r>
@@ -3953,7 +3536,6 @@
                 <w:color w:val="000000"/>
                 <w:sz w:val="19"/>
                 <w:szCs w:val="19"/>
-                <w:lang w:val="en-DK"/>
               </w:rPr>
               <w:t>], 32);</w:t>
             </w:r>
@@ -3968,16 +3550,14 @@
                 <w:color w:val="000000"/>
                 <w:sz w:val="19"/>
                 <w:szCs w:val="19"/>
-                <w:lang w:val="en-DK"/>
-              </w:rPr>
-            </w:pPr>
-            <w:r>
-              <w:rPr>
-                <w:rFonts w:ascii="Consolas" w:hAnsi="Consolas" w:cs="Consolas"/>
-                <w:color w:val="000000"/>
-                <w:sz w:val="19"/>
-                <w:szCs w:val="19"/>
-                <w:lang w:val="en-DK"/>
+              </w:rPr>
+            </w:pPr>
+            <w:r>
+              <w:rPr>
+                <w:rFonts w:ascii="Consolas" w:hAnsi="Consolas" w:cs="Consolas"/>
+                <w:color w:val="000000"/>
+                <w:sz w:val="19"/>
+                <w:szCs w:val="19"/>
               </w:rPr>
               <w:tab/>
               <w:t>}</w:t>
@@ -3993,30 +3573,27 @@
                 <w:color w:val="000000"/>
                 <w:sz w:val="19"/>
                 <w:szCs w:val="19"/>
-                <w:lang w:val="en-DK"/>
-              </w:rPr>
-            </w:pPr>
-          </w:p>
-          <w:p>
-            <w:pPr>
-              <w:autoSpaceDE w:val="0"/>
-              <w:autoSpaceDN w:val="0"/>
-              <w:adjustRightInd w:val="0"/>
-              <w:rPr>
-                <w:rFonts w:ascii="Consolas" w:hAnsi="Consolas" w:cs="Consolas"/>
-                <w:color w:val="000000"/>
-                <w:sz w:val="19"/>
-                <w:szCs w:val="19"/>
-                <w:lang w:val="en-DK"/>
-              </w:rPr>
-            </w:pPr>
-            <w:r>
-              <w:rPr>
-                <w:rFonts w:ascii="Consolas" w:hAnsi="Consolas" w:cs="Consolas"/>
-                <w:color w:val="000000"/>
-                <w:sz w:val="19"/>
-                <w:szCs w:val="19"/>
-                <w:lang w:val="en-DK"/>
+              </w:rPr>
+            </w:pPr>
+          </w:p>
+          <w:p>
+            <w:pPr>
+              <w:autoSpaceDE w:val="0"/>
+              <w:autoSpaceDN w:val="0"/>
+              <w:adjustRightInd w:val="0"/>
+              <w:rPr>
+                <w:rFonts w:ascii="Consolas" w:hAnsi="Consolas" w:cs="Consolas"/>
+                <w:color w:val="000000"/>
+                <w:sz w:val="19"/>
+                <w:szCs w:val="19"/>
+              </w:rPr>
+            </w:pPr>
+            <w:r>
+              <w:rPr>
+                <w:rFonts w:ascii="Consolas" w:hAnsi="Consolas" w:cs="Consolas"/>
+                <w:color w:val="000000"/>
+                <w:sz w:val="19"/>
+                <w:szCs w:val="19"/>
               </w:rPr>
               <w:tab/>
             </w:r>
@@ -4026,7 +3603,6 @@
                 <w:color w:val="0000FF"/>
                 <w:sz w:val="19"/>
                 <w:szCs w:val="19"/>
-                <w:lang w:val="en-DK"/>
               </w:rPr>
               <w:t>int</w:t>
             </w:r>
@@ -4036,7 +3612,6 @@
                 <w:color w:val="000000"/>
                 <w:sz w:val="19"/>
                 <w:szCs w:val="19"/>
-                <w:lang w:val="en-DK"/>
               </w:rPr>
               <w:t xml:space="preserve"> max = output[0];</w:t>
             </w:r>
@@ -4051,16 +3626,14 @@
                 <w:color w:val="000000"/>
                 <w:sz w:val="19"/>
                 <w:szCs w:val="19"/>
-                <w:lang w:val="en-DK"/>
-              </w:rPr>
-            </w:pPr>
-            <w:r>
-              <w:rPr>
-                <w:rFonts w:ascii="Consolas" w:hAnsi="Consolas" w:cs="Consolas"/>
-                <w:color w:val="000000"/>
-                <w:sz w:val="19"/>
-                <w:szCs w:val="19"/>
-                <w:lang w:val="en-DK"/>
+              </w:rPr>
+            </w:pPr>
+            <w:r>
+              <w:rPr>
+                <w:rFonts w:ascii="Consolas" w:hAnsi="Consolas" w:cs="Consolas"/>
+                <w:color w:val="000000"/>
+                <w:sz w:val="19"/>
+                <w:szCs w:val="19"/>
               </w:rPr>
               <w:tab/>
             </w:r>
@@ -4070,7 +3643,6 @@
                 <w:color w:val="0000FF"/>
                 <w:sz w:val="19"/>
                 <w:szCs w:val="19"/>
-                <w:lang w:val="en-DK"/>
               </w:rPr>
               <w:t>int</w:t>
             </w:r>
@@ -4080,7 +3652,6 @@
                 <w:color w:val="000000"/>
                 <w:sz w:val="19"/>
                 <w:szCs w:val="19"/>
-                <w:lang w:val="en-DK"/>
               </w:rPr>
               <w:t xml:space="preserve"> k = 0;</w:t>
             </w:r>
@@ -4095,30 +3666,27 @@
                 <w:color w:val="000000"/>
                 <w:sz w:val="19"/>
                 <w:szCs w:val="19"/>
-                <w:lang w:val="en-DK"/>
-              </w:rPr>
-            </w:pPr>
-          </w:p>
-          <w:p>
-            <w:pPr>
-              <w:autoSpaceDE w:val="0"/>
-              <w:autoSpaceDN w:val="0"/>
-              <w:adjustRightInd w:val="0"/>
-              <w:rPr>
-                <w:rFonts w:ascii="Consolas" w:hAnsi="Consolas" w:cs="Consolas"/>
-                <w:color w:val="000000"/>
-                <w:sz w:val="19"/>
-                <w:szCs w:val="19"/>
-                <w:lang w:val="en-DK"/>
-              </w:rPr>
-            </w:pPr>
-            <w:r>
-              <w:rPr>
-                <w:rFonts w:ascii="Consolas" w:hAnsi="Consolas" w:cs="Consolas"/>
-                <w:color w:val="000000"/>
-                <w:sz w:val="19"/>
-                <w:szCs w:val="19"/>
-                <w:lang w:val="en-DK"/>
+              </w:rPr>
+            </w:pPr>
+          </w:p>
+          <w:p>
+            <w:pPr>
+              <w:autoSpaceDE w:val="0"/>
+              <w:autoSpaceDN w:val="0"/>
+              <w:adjustRightInd w:val="0"/>
+              <w:rPr>
+                <w:rFonts w:ascii="Consolas" w:hAnsi="Consolas" w:cs="Consolas"/>
+                <w:color w:val="000000"/>
+                <w:sz w:val="19"/>
+                <w:szCs w:val="19"/>
+              </w:rPr>
+            </w:pPr>
+            <w:r>
+              <w:rPr>
+                <w:rFonts w:ascii="Consolas" w:hAnsi="Consolas" w:cs="Consolas"/>
+                <w:color w:val="000000"/>
+                <w:sz w:val="19"/>
+                <w:szCs w:val="19"/>
               </w:rPr>
               <w:tab/>
             </w:r>
@@ -4128,7 +3696,6 @@
                 <w:color w:val="0000FF"/>
                 <w:sz w:val="19"/>
                 <w:szCs w:val="19"/>
-                <w:lang w:val="en-DK"/>
               </w:rPr>
               <w:t>for</w:t>
             </w:r>
@@ -4138,7 +3705,6 @@
                 <w:color w:val="000000"/>
                 <w:sz w:val="19"/>
                 <w:szCs w:val="19"/>
-                <w:lang w:val="en-DK"/>
               </w:rPr>
               <w:t xml:space="preserve"> (</w:t>
             </w:r>
@@ -4148,7 +3714,6 @@
                 <w:color w:val="0000FF"/>
                 <w:sz w:val="19"/>
                 <w:szCs w:val="19"/>
-                <w:lang w:val="en-DK"/>
               </w:rPr>
               <w:t>int</w:t>
             </w:r>
@@ -4158,7 +3723,6 @@
                 <w:color w:val="000000"/>
                 <w:sz w:val="19"/>
                 <w:szCs w:val="19"/>
-                <w:lang w:val="en-DK"/>
               </w:rPr>
               <w:t xml:space="preserve"> </w:t>
             </w:r>
@@ -4169,7 +3733,6 @@
                 <w:color w:val="000000"/>
                 <w:sz w:val="19"/>
                 <w:szCs w:val="19"/>
-                <w:lang w:val="en-DK"/>
               </w:rPr>
               <w:t>i</w:t>
             </w:r>
@@ -4180,7 +3743,6 @@
                 <w:color w:val="000000"/>
                 <w:sz w:val="19"/>
                 <w:szCs w:val="19"/>
-                <w:lang w:val="en-DK"/>
               </w:rPr>
               <w:t xml:space="preserve"> = 0; </w:t>
             </w:r>
@@ -4191,7 +3753,6 @@
                 <w:color w:val="000000"/>
                 <w:sz w:val="19"/>
                 <w:szCs w:val="19"/>
-                <w:lang w:val="en-DK"/>
               </w:rPr>
               <w:t>i</w:t>
             </w:r>
@@ -4202,7 +3763,6 @@
                 <w:color w:val="000000"/>
                 <w:sz w:val="19"/>
                 <w:szCs w:val="19"/>
-                <w:lang w:val="en-DK"/>
               </w:rPr>
               <w:t xml:space="preserve"> &lt; 10; ++</w:t>
             </w:r>
@@ -4213,7 +3773,6 @@
                 <w:color w:val="000000"/>
                 <w:sz w:val="19"/>
                 <w:szCs w:val="19"/>
-                <w:lang w:val="en-DK"/>
               </w:rPr>
               <w:t>i</w:t>
             </w:r>
@@ -4224,7 +3783,6 @@
                 <w:color w:val="000000"/>
                 <w:sz w:val="19"/>
                 <w:szCs w:val="19"/>
-                <w:lang w:val="en-DK"/>
               </w:rPr>
               <w:t>)</w:t>
             </w:r>
@@ -4239,16 +3797,14 @@
                 <w:color w:val="000000"/>
                 <w:sz w:val="19"/>
                 <w:szCs w:val="19"/>
-                <w:lang w:val="en-DK"/>
-              </w:rPr>
-            </w:pPr>
-            <w:r>
-              <w:rPr>
-                <w:rFonts w:ascii="Consolas" w:hAnsi="Consolas" w:cs="Consolas"/>
-                <w:color w:val="000000"/>
-                <w:sz w:val="19"/>
-                <w:szCs w:val="19"/>
-                <w:lang w:val="en-DK"/>
+              </w:rPr>
+            </w:pPr>
+            <w:r>
+              <w:rPr>
+                <w:rFonts w:ascii="Consolas" w:hAnsi="Consolas" w:cs="Consolas"/>
+                <w:color w:val="000000"/>
+                <w:sz w:val="19"/>
+                <w:szCs w:val="19"/>
               </w:rPr>
               <w:tab/>
               <w:t>{</w:t>
@@ -4264,16 +3820,14 @@
                 <w:color w:val="000000"/>
                 <w:sz w:val="19"/>
                 <w:szCs w:val="19"/>
-                <w:lang w:val="en-DK"/>
-              </w:rPr>
-            </w:pPr>
-            <w:r>
-              <w:rPr>
-                <w:rFonts w:ascii="Consolas" w:hAnsi="Consolas" w:cs="Consolas"/>
-                <w:color w:val="000000"/>
-                <w:sz w:val="19"/>
-                <w:szCs w:val="19"/>
-                <w:lang w:val="en-DK"/>
+              </w:rPr>
+            </w:pPr>
+            <w:r>
+              <w:rPr>
+                <w:rFonts w:ascii="Consolas" w:hAnsi="Consolas" w:cs="Consolas"/>
+                <w:color w:val="000000"/>
+                <w:sz w:val="19"/>
+                <w:szCs w:val="19"/>
               </w:rPr>
               <w:tab/>
             </w:r>
@@ -4283,7 +3837,6 @@
                 <w:color w:val="000000"/>
                 <w:sz w:val="19"/>
                 <w:szCs w:val="19"/>
-                <w:lang w:val="en-DK"/>
               </w:rPr>
               <w:tab/>
             </w:r>
@@ -4293,7 +3846,6 @@
                 <w:color w:val="0000FF"/>
                 <w:sz w:val="19"/>
                 <w:szCs w:val="19"/>
-                <w:lang w:val="en-DK"/>
               </w:rPr>
               <w:t>if</w:t>
             </w:r>
@@ -4303,7 +3855,6 @@
                 <w:color w:val="000000"/>
                 <w:sz w:val="19"/>
                 <w:szCs w:val="19"/>
-                <w:lang w:val="en-DK"/>
               </w:rPr>
               <w:t xml:space="preserve"> (output[</w:t>
             </w:r>
@@ -4314,7 +3865,6 @@
                 <w:color w:val="000000"/>
                 <w:sz w:val="19"/>
                 <w:szCs w:val="19"/>
-                <w:lang w:val="en-DK"/>
               </w:rPr>
               <w:t>i</w:t>
             </w:r>
@@ -4325,7 +3875,6 @@
                 <w:color w:val="000000"/>
                 <w:sz w:val="19"/>
                 <w:szCs w:val="19"/>
-                <w:lang w:val="en-DK"/>
               </w:rPr>
               <w:t>] &gt; max)</w:t>
             </w:r>
@@ -4340,16 +3889,14 @@
                 <w:color w:val="000000"/>
                 <w:sz w:val="19"/>
                 <w:szCs w:val="19"/>
-                <w:lang w:val="en-DK"/>
-              </w:rPr>
-            </w:pPr>
-            <w:r>
-              <w:rPr>
-                <w:rFonts w:ascii="Consolas" w:hAnsi="Consolas" w:cs="Consolas"/>
-                <w:color w:val="000000"/>
-                <w:sz w:val="19"/>
-                <w:szCs w:val="19"/>
-                <w:lang w:val="en-DK"/>
+              </w:rPr>
+            </w:pPr>
+            <w:r>
+              <w:rPr>
+                <w:rFonts w:ascii="Consolas" w:hAnsi="Consolas" w:cs="Consolas"/>
+                <w:color w:val="000000"/>
+                <w:sz w:val="19"/>
+                <w:szCs w:val="19"/>
               </w:rPr>
               <w:tab/>
             </w:r>
@@ -4359,7 +3906,6 @@
                 <w:color w:val="000000"/>
                 <w:sz w:val="19"/>
                 <w:szCs w:val="19"/>
-                <w:lang w:val="en-DK"/>
               </w:rPr>
               <w:tab/>
               <w:t>{</w:t>
@@ -4375,16 +3921,14 @@
                 <w:color w:val="000000"/>
                 <w:sz w:val="19"/>
                 <w:szCs w:val="19"/>
-                <w:lang w:val="en-DK"/>
-              </w:rPr>
-            </w:pPr>
-            <w:r>
-              <w:rPr>
-                <w:rFonts w:ascii="Consolas" w:hAnsi="Consolas" w:cs="Consolas"/>
-                <w:color w:val="000000"/>
-                <w:sz w:val="19"/>
-                <w:szCs w:val="19"/>
-                <w:lang w:val="en-DK"/>
+              </w:rPr>
+            </w:pPr>
+            <w:r>
+              <w:rPr>
+                <w:rFonts w:ascii="Consolas" w:hAnsi="Consolas" w:cs="Consolas"/>
+                <w:color w:val="000000"/>
+                <w:sz w:val="19"/>
+                <w:szCs w:val="19"/>
               </w:rPr>
               <w:tab/>
             </w:r>
@@ -4394,7 +3938,6 @@
                 <w:color w:val="000000"/>
                 <w:sz w:val="19"/>
                 <w:szCs w:val="19"/>
-                <w:lang w:val="en-DK"/>
               </w:rPr>
               <w:tab/>
             </w:r>
@@ -4404,7 +3947,6 @@
                 <w:color w:val="000000"/>
                 <w:sz w:val="19"/>
                 <w:szCs w:val="19"/>
-                <w:lang w:val="en-DK"/>
               </w:rPr>
               <w:tab/>
               <w:t>max = output[</w:t>
@@ -4416,7 +3958,6 @@
                 <w:color w:val="000000"/>
                 <w:sz w:val="19"/>
                 <w:szCs w:val="19"/>
-                <w:lang w:val="en-DK"/>
               </w:rPr>
               <w:t>i</w:t>
             </w:r>
@@ -4427,7 +3968,6 @@
                 <w:color w:val="000000"/>
                 <w:sz w:val="19"/>
                 <w:szCs w:val="19"/>
-                <w:lang w:val="en-DK"/>
               </w:rPr>
               <w:t>];</w:t>
             </w:r>
@@ -4442,16 +3982,14 @@
                 <w:color w:val="000000"/>
                 <w:sz w:val="19"/>
                 <w:szCs w:val="19"/>
-                <w:lang w:val="en-DK"/>
-              </w:rPr>
-            </w:pPr>
-            <w:r>
-              <w:rPr>
-                <w:rFonts w:ascii="Consolas" w:hAnsi="Consolas" w:cs="Consolas"/>
-                <w:color w:val="000000"/>
-                <w:sz w:val="19"/>
-                <w:szCs w:val="19"/>
-                <w:lang w:val="en-DK"/>
+              </w:rPr>
+            </w:pPr>
+            <w:r>
+              <w:rPr>
+                <w:rFonts w:ascii="Consolas" w:hAnsi="Consolas" w:cs="Consolas"/>
+                <w:color w:val="000000"/>
+                <w:sz w:val="19"/>
+                <w:szCs w:val="19"/>
               </w:rPr>
               <w:tab/>
             </w:r>
@@ -4461,7 +3999,6 @@
                 <w:color w:val="000000"/>
                 <w:sz w:val="19"/>
                 <w:szCs w:val="19"/>
-                <w:lang w:val="en-DK"/>
               </w:rPr>
               <w:tab/>
             </w:r>
@@ -4471,7 +4008,6 @@
                 <w:color w:val="000000"/>
                 <w:sz w:val="19"/>
                 <w:szCs w:val="19"/>
-                <w:lang w:val="en-DK"/>
               </w:rPr>
               <w:tab/>
               <w:t xml:space="preserve">k = </w:t>
@@ -4483,7 +4019,6 @@
                 <w:color w:val="000000"/>
                 <w:sz w:val="19"/>
                 <w:szCs w:val="19"/>
-                <w:lang w:val="en-DK"/>
               </w:rPr>
               <w:t>i</w:t>
             </w:r>
@@ -4494,7 +4029,6 @@
                 <w:color w:val="000000"/>
                 <w:sz w:val="19"/>
                 <w:szCs w:val="19"/>
-                <w:lang w:val="en-DK"/>
               </w:rPr>
               <w:t>;</w:t>
             </w:r>
@@ -4509,16 +4043,14 @@
                 <w:color w:val="000000"/>
                 <w:sz w:val="19"/>
                 <w:szCs w:val="19"/>
-                <w:lang w:val="en-DK"/>
-              </w:rPr>
-            </w:pPr>
-            <w:r>
-              <w:rPr>
-                <w:rFonts w:ascii="Consolas" w:hAnsi="Consolas" w:cs="Consolas"/>
-                <w:color w:val="000000"/>
-                <w:sz w:val="19"/>
-                <w:szCs w:val="19"/>
-                <w:lang w:val="en-DK"/>
+              </w:rPr>
+            </w:pPr>
+            <w:r>
+              <w:rPr>
+                <w:rFonts w:ascii="Consolas" w:hAnsi="Consolas" w:cs="Consolas"/>
+                <w:color w:val="000000"/>
+                <w:sz w:val="19"/>
+                <w:szCs w:val="19"/>
               </w:rPr>
               <w:tab/>
             </w:r>
@@ -4528,7 +4060,6 @@
                 <w:color w:val="000000"/>
                 <w:sz w:val="19"/>
                 <w:szCs w:val="19"/>
-                <w:lang w:val="en-DK"/>
               </w:rPr>
               <w:tab/>
               <w:t>}</w:t>
@@ -4544,16 +4075,14 @@
                 <w:color w:val="000000"/>
                 <w:sz w:val="19"/>
                 <w:szCs w:val="19"/>
-                <w:lang w:val="en-DK"/>
-              </w:rPr>
-            </w:pPr>
-            <w:r>
-              <w:rPr>
-                <w:rFonts w:ascii="Consolas" w:hAnsi="Consolas" w:cs="Consolas"/>
-                <w:color w:val="000000"/>
-                <w:sz w:val="19"/>
-                <w:szCs w:val="19"/>
-                <w:lang w:val="en-DK"/>
+              </w:rPr>
+            </w:pPr>
+            <w:r>
+              <w:rPr>
+                <w:rFonts w:ascii="Consolas" w:hAnsi="Consolas" w:cs="Consolas"/>
+                <w:color w:val="000000"/>
+                <w:sz w:val="19"/>
+                <w:szCs w:val="19"/>
               </w:rPr>
               <w:tab/>
               <w:t>}</w:t>
@@ -4569,16 +4098,14 @@
                 <w:color w:val="000000"/>
                 <w:sz w:val="19"/>
                 <w:szCs w:val="19"/>
-                <w:lang w:val="en-DK"/>
-              </w:rPr>
-            </w:pPr>
-            <w:r>
-              <w:rPr>
-                <w:rFonts w:ascii="Consolas" w:hAnsi="Consolas" w:cs="Consolas"/>
-                <w:color w:val="000000"/>
-                <w:sz w:val="19"/>
-                <w:szCs w:val="19"/>
-                <w:lang w:val="en-DK"/>
+              </w:rPr>
+            </w:pPr>
+            <w:r>
+              <w:rPr>
+                <w:rFonts w:ascii="Consolas" w:hAnsi="Consolas" w:cs="Consolas"/>
+                <w:color w:val="000000"/>
+                <w:sz w:val="19"/>
+                <w:szCs w:val="19"/>
               </w:rPr>
               <w:tab/>
             </w:r>
@@ -4588,7 +4115,6 @@
                 <w:color w:val="0000FF"/>
                 <w:sz w:val="19"/>
                 <w:szCs w:val="19"/>
-                <w:lang w:val="en-DK"/>
               </w:rPr>
               <w:t>return</w:t>
             </w:r>
@@ -4598,7 +4124,6 @@
                 <w:color w:val="000000"/>
                 <w:sz w:val="19"/>
                 <w:szCs w:val="19"/>
-                <w:lang w:val="en-DK"/>
               </w:rPr>
               <w:t xml:space="preserve"> k;</w:t>
             </w:r>
@@ -4615,7 +4140,6 @@
                 <w:color w:val="000000"/>
                 <w:sz w:val="19"/>
                 <w:szCs w:val="19"/>
-                <w:lang w:val="en-DK"/>
               </w:rPr>
               <w:t>}</w:t>
             </w:r>
@@ -4634,7 +4158,6 @@
         <w:rPr>
           <w:lang w:val="en-US"/>
         </w:rPr>
-        <w:lastRenderedPageBreak/>
         <w:t>Tieng all implementations together</w:t>
       </w:r>
     </w:p>
@@ -4687,7 +4210,6 @@
                 <w:color w:val="000000"/>
                 <w:sz w:val="19"/>
                 <w:szCs w:val="19"/>
-                <w:lang w:val="en-DK"/>
               </w:rPr>
             </w:pPr>
             <w:r>
@@ -4696,8 +4218,8 @@
                 <w:color w:val="0000FF"/>
                 <w:sz w:val="19"/>
                 <w:szCs w:val="19"/>
-                <w:lang w:val="en-DK"/>
-              </w:rPr>
+              </w:rPr>
+              <w:lastRenderedPageBreak/>
               <w:t>void</w:t>
             </w:r>
             <w:r>
@@ -4706,7 +4228,6 @@
                 <w:color w:val="000000"/>
                 <w:sz w:val="19"/>
                 <w:szCs w:val="19"/>
-                <w:lang w:val="en-DK"/>
               </w:rPr>
               <w:t xml:space="preserve"> </w:t>
             </w:r>
@@ -4717,7 +4238,6 @@
                 <w:color w:val="000000"/>
                 <w:sz w:val="19"/>
                 <w:szCs w:val="19"/>
-                <w:lang w:val="en-DK"/>
               </w:rPr>
               <w:t>NNLayer</w:t>
             </w:r>
@@ -4728,7 +4248,6 @@
                 <w:color w:val="000000"/>
                 <w:sz w:val="19"/>
                 <w:szCs w:val="19"/>
-                <w:lang w:val="en-DK"/>
               </w:rPr>
               <w:t>(</w:t>
             </w:r>
@@ -4738,7 +4257,6 @@
                 <w:color w:val="2B91AF"/>
                 <w:sz w:val="19"/>
                 <w:szCs w:val="19"/>
-                <w:lang w:val="en-DK"/>
               </w:rPr>
               <w:t>Mat</w:t>
             </w:r>
@@ -4748,7 +4266,6 @@
                 <w:color w:val="000000"/>
                 <w:sz w:val="19"/>
                 <w:szCs w:val="19"/>
-                <w:lang w:val="en-DK"/>
               </w:rPr>
               <w:t xml:space="preserve">* </w:t>
             </w:r>
@@ -4758,7 +4275,6 @@
                 <w:color w:val="808080"/>
                 <w:sz w:val="19"/>
                 <w:szCs w:val="19"/>
-                <w:lang w:val="en-DK"/>
               </w:rPr>
               <w:t>input</w:t>
             </w:r>
@@ -4768,7 +4284,6 @@
                 <w:color w:val="000000"/>
                 <w:sz w:val="19"/>
                 <w:szCs w:val="19"/>
-                <w:lang w:val="en-DK"/>
               </w:rPr>
               <w:t>,</w:t>
             </w:r>
@@ -4778,7 +4293,6 @@
                 <w:color w:val="2B91AF"/>
                 <w:sz w:val="19"/>
                 <w:szCs w:val="19"/>
-                <w:lang w:val="en-DK"/>
               </w:rPr>
               <w:t>int64_t</w:t>
             </w:r>
@@ -4788,7 +4302,6 @@
                 <w:color w:val="000000"/>
                 <w:sz w:val="19"/>
                 <w:szCs w:val="19"/>
-                <w:lang w:val="en-DK"/>
               </w:rPr>
               <w:t xml:space="preserve"> </w:t>
             </w:r>
@@ -4798,7 +4311,6 @@
                 <w:color w:val="808080"/>
                 <w:sz w:val="19"/>
                 <w:szCs w:val="19"/>
-                <w:lang w:val="en-DK"/>
               </w:rPr>
               <w:t>output</w:t>
             </w:r>
@@ -4808,7 +4320,6 @@
                 <w:color w:val="000000"/>
                 <w:sz w:val="19"/>
                 <w:szCs w:val="19"/>
-                <w:lang w:val="en-DK"/>
               </w:rPr>
               <w:t>[32])</w:t>
             </w:r>
@@ -4823,16 +4334,14 @@
                 <w:color w:val="000000"/>
                 <w:sz w:val="19"/>
                 <w:szCs w:val="19"/>
-                <w:lang w:val="en-DK"/>
-              </w:rPr>
-            </w:pPr>
-            <w:r>
-              <w:rPr>
-                <w:rFonts w:ascii="Consolas" w:hAnsi="Consolas" w:cs="Consolas"/>
-                <w:color w:val="000000"/>
-                <w:sz w:val="19"/>
-                <w:szCs w:val="19"/>
-                <w:lang w:val="en-DK"/>
+              </w:rPr>
+            </w:pPr>
+            <w:r>
+              <w:rPr>
+                <w:rFonts w:ascii="Consolas" w:hAnsi="Consolas" w:cs="Consolas"/>
+                <w:color w:val="000000"/>
+                <w:sz w:val="19"/>
+                <w:szCs w:val="19"/>
               </w:rPr>
               <w:t>{</w:t>
             </w:r>
@@ -4847,16 +4356,14 @@
                 <w:color w:val="000000"/>
                 <w:sz w:val="19"/>
                 <w:szCs w:val="19"/>
-                <w:lang w:val="en-DK"/>
-              </w:rPr>
-            </w:pPr>
-            <w:r>
-              <w:rPr>
-                <w:rFonts w:ascii="Consolas" w:hAnsi="Consolas" w:cs="Consolas"/>
-                <w:color w:val="000000"/>
-                <w:sz w:val="19"/>
-                <w:szCs w:val="19"/>
-                <w:lang w:val="en-DK"/>
+              </w:rPr>
+            </w:pPr>
+            <w:r>
+              <w:rPr>
+                <w:rFonts w:ascii="Consolas" w:hAnsi="Consolas" w:cs="Consolas"/>
+                <w:color w:val="000000"/>
+                <w:sz w:val="19"/>
+                <w:szCs w:val="19"/>
               </w:rPr>
               <w:tab/>
             </w:r>
@@ -4866,7 +4373,6 @@
                 <w:color w:val="0000FF"/>
                 <w:sz w:val="19"/>
                 <w:szCs w:val="19"/>
-                <w:lang w:val="en-DK"/>
               </w:rPr>
               <w:t>for</w:t>
             </w:r>
@@ -4876,7 +4382,6 @@
                 <w:color w:val="000000"/>
                 <w:sz w:val="19"/>
                 <w:szCs w:val="19"/>
-                <w:lang w:val="en-DK"/>
               </w:rPr>
               <w:t xml:space="preserve"> (</w:t>
             </w:r>
@@ -4886,7 +4391,6 @@
                 <w:color w:val="0000FF"/>
                 <w:sz w:val="19"/>
                 <w:szCs w:val="19"/>
-                <w:lang w:val="en-DK"/>
               </w:rPr>
               <w:t>int</w:t>
             </w:r>
@@ -4896,7 +4400,6 @@
                 <w:color w:val="000000"/>
                 <w:sz w:val="19"/>
                 <w:szCs w:val="19"/>
-                <w:lang w:val="en-DK"/>
               </w:rPr>
               <w:t xml:space="preserve"> </w:t>
             </w:r>
@@ -4907,7 +4410,6 @@
                 <w:color w:val="000000"/>
                 <w:sz w:val="19"/>
                 <w:szCs w:val="19"/>
-                <w:lang w:val="en-DK"/>
               </w:rPr>
               <w:t>i</w:t>
             </w:r>
@@ -4918,7 +4420,6 @@
                 <w:color w:val="000000"/>
                 <w:sz w:val="19"/>
                 <w:szCs w:val="19"/>
-                <w:lang w:val="en-DK"/>
               </w:rPr>
               <w:t xml:space="preserve"> = 0; </w:t>
             </w:r>
@@ -4929,7 +4430,6 @@
                 <w:color w:val="000000"/>
                 <w:sz w:val="19"/>
                 <w:szCs w:val="19"/>
-                <w:lang w:val="en-DK"/>
               </w:rPr>
               <w:t>i</w:t>
             </w:r>
@@ -4940,7 +4440,6 @@
                 <w:color w:val="000000"/>
                 <w:sz w:val="19"/>
                 <w:szCs w:val="19"/>
-                <w:lang w:val="en-DK"/>
               </w:rPr>
               <w:t xml:space="preserve"> &lt; 32; </w:t>
             </w:r>
@@ -4951,7 +4450,6 @@
                 <w:color w:val="000000"/>
                 <w:sz w:val="19"/>
                 <w:szCs w:val="19"/>
-                <w:lang w:val="en-DK"/>
               </w:rPr>
               <w:t>i</w:t>
             </w:r>
@@ -4962,7 +4460,6 @@
                 <w:color w:val="000000"/>
                 <w:sz w:val="19"/>
                 <w:szCs w:val="19"/>
-                <w:lang w:val="en-DK"/>
               </w:rPr>
               <w:t>++)</w:t>
             </w:r>
@@ -4977,16 +4474,14 @@
                 <w:color w:val="000000"/>
                 <w:sz w:val="19"/>
                 <w:szCs w:val="19"/>
-                <w:lang w:val="en-DK"/>
-              </w:rPr>
-            </w:pPr>
-            <w:r>
-              <w:rPr>
-                <w:rFonts w:ascii="Consolas" w:hAnsi="Consolas" w:cs="Consolas"/>
-                <w:color w:val="000000"/>
-                <w:sz w:val="19"/>
-                <w:szCs w:val="19"/>
-                <w:lang w:val="en-DK"/>
+              </w:rPr>
+            </w:pPr>
+            <w:r>
+              <w:rPr>
+                <w:rFonts w:ascii="Consolas" w:hAnsi="Consolas" w:cs="Consolas"/>
+                <w:color w:val="000000"/>
+                <w:sz w:val="19"/>
+                <w:szCs w:val="19"/>
               </w:rPr>
               <w:tab/>
               <w:t>{</w:t>
@@ -5002,16 +4497,14 @@
                 <w:color w:val="000000"/>
                 <w:sz w:val="19"/>
                 <w:szCs w:val="19"/>
-                <w:lang w:val="en-DK"/>
-              </w:rPr>
-            </w:pPr>
-            <w:r>
-              <w:rPr>
-                <w:rFonts w:ascii="Consolas" w:hAnsi="Consolas" w:cs="Consolas"/>
-                <w:color w:val="000000"/>
-                <w:sz w:val="19"/>
-                <w:szCs w:val="19"/>
-                <w:lang w:val="en-DK"/>
+              </w:rPr>
+            </w:pPr>
+            <w:r>
+              <w:rPr>
+                <w:rFonts w:ascii="Consolas" w:hAnsi="Consolas" w:cs="Consolas"/>
+                <w:color w:val="000000"/>
+                <w:sz w:val="19"/>
+                <w:szCs w:val="19"/>
               </w:rPr>
               <w:tab/>
             </w:r>
@@ -5021,7 +4514,6 @@
                 <w:color w:val="000000"/>
                 <w:sz w:val="19"/>
                 <w:szCs w:val="19"/>
-                <w:lang w:val="en-DK"/>
               </w:rPr>
               <w:tab/>
             </w:r>
@@ -5031,7 +4523,6 @@
                 <w:color w:val="808080"/>
                 <w:sz w:val="19"/>
                 <w:szCs w:val="19"/>
-                <w:lang w:val="en-DK"/>
               </w:rPr>
               <w:t>output</w:t>
             </w:r>
@@ -5041,7 +4532,6 @@
                 <w:color w:val="000000"/>
                 <w:sz w:val="19"/>
                 <w:szCs w:val="19"/>
-                <w:lang w:val="en-DK"/>
               </w:rPr>
               <w:t>[</w:t>
             </w:r>
@@ -5052,7 +4542,6 @@
                 <w:color w:val="000000"/>
                 <w:sz w:val="19"/>
                 <w:szCs w:val="19"/>
-                <w:lang w:val="en-DK"/>
               </w:rPr>
               <w:t>i</w:t>
             </w:r>
@@ -5063,7 +4552,6 @@
                 <w:color w:val="000000"/>
                 <w:sz w:val="19"/>
                 <w:szCs w:val="19"/>
-                <w:lang w:val="en-DK"/>
               </w:rPr>
               <w:t xml:space="preserve">] = </w:t>
             </w:r>
@@ -5074,7 +4562,6 @@
                 <w:color w:val="000000"/>
                 <w:sz w:val="19"/>
                 <w:szCs w:val="19"/>
-                <w:lang w:val="en-DK"/>
               </w:rPr>
               <w:t>matrixMultiplicationAndBias</w:t>
             </w:r>
@@ -5085,7 +4572,6 @@
                 <w:color w:val="000000"/>
                 <w:sz w:val="19"/>
                 <w:szCs w:val="19"/>
-                <w:lang w:val="en-DK"/>
               </w:rPr>
               <w:t>(</w:t>
             </w:r>
@@ -5095,7 +4581,6 @@
                 <w:color w:val="808080"/>
                 <w:sz w:val="19"/>
                 <w:szCs w:val="19"/>
-                <w:lang w:val="en-DK"/>
               </w:rPr>
               <w:t>input</w:t>
             </w:r>
@@ -5105,7 +4590,6 @@
                 <w:color w:val="000000"/>
                 <w:sz w:val="19"/>
                 <w:szCs w:val="19"/>
-                <w:lang w:val="en-DK"/>
               </w:rPr>
               <w:t>, W[</w:t>
             </w:r>
@@ -5116,7 +4600,6 @@
                 <w:color w:val="000000"/>
                 <w:sz w:val="19"/>
                 <w:szCs w:val="19"/>
-                <w:lang w:val="en-DK"/>
               </w:rPr>
               <w:t>i</w:t>
             </w:r>
@@ -5127,7 +4610,6 @@
                 <w:color w:val="000000"/>
                 <w:sz w:val="19"/>
                 <w:szCs w:val="19"/>
-                <w:lang w:val="en-DK"/>
               </w:rPr>
               <w:t>], B[</w:t>
             </w:r>
@@ -5138,7 +4620,6 @@
                 <w:color w:val="000000"/>
                 <w:sz w:val="19"/>
                 <w:szCs w:val="19"/>
-                <w:lang w:val="en-DK"/>
               </w:rPr>
               <w:t>i</w:t>
             </w:r>
@@ -5149,7 +4630,6 @@
                 <w:color w:val="000000"/>
                 <w:sz w:val="19"/>
                 <w:szCs w:val="19"/>
-                <w:lang w:val="en-DK"/>
               </w:rPr>
               <w:t>],16);</w:t>
             </w:r>
@@ -5164,16 +4644,14 @@
                 <w:color w:val="000000"/>
                 <w:sz w:val="19"/>
                 <w:szCs w:val="19"/>
-                <w:lang w:val="en-DK"/>
-              </w:rPr>
-            </w:pPr>
-            <w:r>
-              <w:rPr>
-                <w:rFonts w:ascii="Consolas" w:hAnsi="Consolas" w:cs="Consolas"/>
-                <w:color w:val="000000"/>
-                <w:sz w:val="19"/>
-                <w:szCs w:val="19"/>
-                <w:lang w:val="en-DK"/>
+              </w:rPr>
+            </w:pPr>
+            <w:r>
+              <w:rPr>
+                <w:rFonts w:ascii="Consolas" w:hAnsi="Consolas" w:cs="Consolas"/>
+                <w:color w:val="000000"/>
+                <w:sz w:val="19"/>
+                <w:szCs w:val="19"/>
               </w:rPr>
               <w:tab/>
               <w:t>}</w:t>
@@ -5189,16 +4667,14 @@
                 <w:color w:val="000000"/>
                 <w:sz w:val="19"/>
                 <w:szCs w:val="19"/>
-                <w:lang w:val="en-DK"/>
-              </w:rPr>
-            </w:pPr>
-            <w:r>
-              <w:rPr>
-                <w:rFonts w:ascii="Consolas" w:hAnsi="Consolas" w:cs="Consolas"/>
-                <w:color w:val="000000"/>
-                <w:sz w:val="19"/>
-                <w:szCs w:val="19"/>
-                <w:lang w:val="en-DK"/>
+              </w:rPr>
+            </w:pPr>
+            <w:r>
+              <w:rPr>
+                <w:rFonts w:ascii="Consolas" w:hAnsi="Consolas" w:cs="Consolas"/>
+                <w:color w:val="000000"/>
+                <w:sz w:val="19"/>
+                <w:szCs w:val="19"/>
               </w:rPr>
               <w:tab/>
               <w:t>RELU(</w:t>
@@ -5209,7 +4685,6 @@
                 <w:color w:val="808080"/>
                 <w:sz w:val="19"/>
                 <w:szCs w:val="19"/>
-                <w:lang w:val="en-DK"/>
               </w:rPr>
               <w:t>output</w:t>
             </w:r>
@@ -5219,7 +4694,6 @@
                 <w:color w:val="000000"/>
                 <w:sz w:val="19"/>
                 <w:szCs w:val="19"/>
-                <w:lang w:val="en-DK"/>
               </w:rPr>
               <w:t>);</w:t>
             </w:r>
@@ -5236,7 +4710,6 @@
                 <w:color w:val="000000"/>
                 <w:sz w:val="19"/>
                 <w:szCs w:val="19"/>
-                <w:lang w:val="en-DK"/>
               </w:rPr>
               <w:t>}</w:t>
             </w:r>
@@ -5315,16 +4788,14 @@
                 <w:color w:val="000000"/>
                 <w:sz w:val="19"/>
                 <w:szCs w:val="19"/>
-                <w:lang w:val="en-DK"/>
-              </w:rPr>
-            </w:pPr>
-            <w:r>
-              <w:rPr>
-                <w:rFonts w:ascii="Consolas" w:hAnsi="Consolas" w:cs="Consolas"/>
-                <w:color w:val="000000"/>
-                <w:sz w:val="19"/>
-                <w:szCs w:val="19"/>
-                <w:lang w:val="en-DK"/>
+              </w:rPr>
+            </w:pPr>
+            <w:r>
+              <w:rPr>
+                <w:rFonts w:ascii="Consolas" w:hAnsi="Consolas" w:cs="Consolas"/>
+                <w:color w:val="000000"/>
+                <w:sz w:val="19"/>
+                <w:szCs w:val="19"/>
               </w:rPr>
               <w:t>pyDownsampleTo4x4(&amp;image);</w:t>
             </w:r>
@@ -5339,16 +4810,14 @@
                 <w:color w:val="000000"/>
                 <w:sz w:val="19"/>
                 <w:szCs w:val="19"/>
-                <w:lang w:val="en-DK"/>
-              </w:rPr>
-            </w:pPr>
-            <w:r>
-              <w:rPr>
-                <w:rFonts w:ascii="Consolas" w:hAnsi="Consolas" w:cs="Consolas"/>
-                <w:color w:val="000000"/>
-                <w:sz w:val="19"/>
-                <w:szCs w:val="19"/>
-                <w:lang w:val="en-DK"/>
+              </w:rPr>
+            </w:pPr>
+            <w:r>
+              <w:rPr>
+                <w:rFonts w:ascii="Consolas" w:hAnsi="Consolas" w:cs="Consolas"/>
+                <w:color w:val="000000"/>
+                <w:sz w:val="19"/>
+                <w:szCs w:val="19"/>
               </w:rPr>
               <w:t>flatten(&amp;image);</w:t>
             </w:r>
@@ -5363,7 +4832,6 @@
                 <w:color w:val="000000"/>
                 <w:sz w:val="19"/>
                 <w:szCs w:val="19"/>
-                <w:lang w:val="en-DK"/>
               </w:rPr>
             </w:pPr>
             <w:proofErr w:type="spellStart"/>
@@ -5373,7 +4841,6 @@
                 <w:color w:val="000000"/>
                 <w:sz w:val="19"/>
                 <w:szCs w:val="19"/>
-                <w:lang w:val="en-DK"/>
               </w:rPr>
               <w:t>image.convertTo</w:t>
             </w:r>
@@ -5384,7 +4851,6 @@
                 <w:color w:val="000000"/>
                 <w:sz w:val="19"/>
                 <w:szCs w:val="19"/>
-                <w:lang w:val="en-DK"/>
               </w:rPr>
               <w:t xml:space="preserve">(image, </w:t>
             </w:r>
@@ -5394,7 +4860,6 @@
                 <w:color w:val="6F008A"/>
                 <w:sz w:val="19"/>
                 <w:szCs w:val="19"/>
-                <w:lang w:val="en-DK"/>
               </w:rPr>
               <w:t>CV_8S</w:t>
             </w:r>
@@ -5404,7 +4869,6 @@
                 <w:color w:val="000000"/>
                 <w:sz w:val="19"/>
                 <w:szCs w:val="19"/>
-                <w:lang w:val="en-DK"/>
               </w:rPr>
               <w:t>);</w:t>
             </w:r>
@@ -5419,7 +4883,6 @@
                 <w:color w:val="000000"/>
                 <w:sz w:val="19"/>
                 <w:szCs w:val="19"/>
-                <w:lang w:val="en-DK"/>
               </w:rPr>
             </w:pPr>
             <w:proofErr w:type="spellStart"/>
@@ -5429,7 +4892,6 @@
                 <w:color w:val="000000"/>
                 <w:sz w:val="19"/>
                 <w:szCs w:val="19"/>
-                <w:lang w:val="en-DK"/>
               </w:rPr>
               <w:t>NNLayer</w:t>
             </w:r>
@@ -5440,7 +4902,6 @@
                 <w:color w:val="000000"/>
                 <w:sz w:val="19"/>
                 <w:szCs w:val="19"/>
-                <w:lang w:val="en-DK"/>
               </w:rPr>
               <w:t>(&amp;</w:t>
             </w:r>
@@ -5451,7 +4912,6 @@
                 <w:color w:val="000000"/>
                 <w:sz w:val="19"/>
                 <w:szCs w:val="19"/>
-                <w:lang w:val="en-DK"/>
               </w:rPr>
               <w:t>image,out</w:t>
             </w:r>
@@ -5462,7 +4922,6 @@
                 <w:color w:val="000000"/>
                 <w:sz w:val="19"/>
                 <w:szCs w:val="19"/>
-                <w:lang w:val="en-DK"/>
               </w:rPr>
               <w:t>);</w:t>
             </w:r>
@@ -5480,7 +4939,6 @@
                 <w:color w:val="000000"/>
                 <w:sz w:val="19"/>
                 <w:szCs w:val="19"/>
-                <w:lang w:val="en-DK"/>
               </w:rPr>
               <w:t>clas</w:t>
             </w:r>
@@ -5491,7 +4949,6 @@
                 <w:color w:val="000000"/>
                 <w:sz w:val="19"/>
                 <w:szCs w:val="19"/>
-                <w:lang w:val="en-DK"/>
               </w:rPr>
               <w:t xml:space="preserve"> = </w:t>
             </w:r>
@@ -5502,7 +4959,6 @@
                 <w:color w:val="000000"/>
                 <w:sz w:val="19"/>
                 <w:szCs w:val="19"/>
-                <w:lang w:val="en-DK"/>
               </w:rPr>
               <w:t>SoftMaxLayer</w:t>
             </w:r>
@@ -5513,7 +4969,6 @@
                 <w:color w:val="000000"/>
                 <w:sz w:val="19"/>
                 <w:szCs w:val="19"/>
-                <w:lang w:val="en-DK"/>
               </w:rPr>
               <w:t>(out);</w:t>
             </w:r>
@@ -5658,8 +5113,6 @@
         </w:rPr>
         <w:t xml:space="preserve">%. </w:t>
       </w:r>
-      <w:bookmarkStart w:id="0" w:name="_GoBack"/>
-      <w:bookmarkEnd w:id="0"/>
     </w:p>
     <w:p>
       <w:pPr>

</xml_diff>